<commit_message>
Restore Shoppers DrugMart and Canada Computers in brief work experience
</commit_message>
<xml_diff>
--- a/SoftwareDeveloperResumeTwoPages.docx
+++ b/SoftwareDeveloperResumeTwoPages.docx
@@ -6,10 +6,7 @@
       <w:pPr>
         <w:pStyle w:val="NoSpacing"/>
         <w:jc w:val="center"/>
-        <w:rPr>
-          <w:sz w:val="28"/>
-          <w:szCs w:val="28"/>
-        </w:rPr>
+        <w:rPr/>
       </w:pPr>
       <w:r>
         <w:rPr>
@@ -69,9 +66,7 @@
       <w:pPr>
         <w:pStyle w:val="NoSpacing"/>
         <w:jc w:val="center"/>
-        <w:rPr>
-          <w:sz w:val="24"/>
-        </w:rPr>
+        <w:rPr/>
       </w:pPr>
       <w:r>
         <w:rPr>
@@ -163,10 +158,7 @@
       <w:pPr>
         <w:pStyle w:val="NoSpacing"/>
         <w:jc w:val="center"/>
-        <w:rPr>
-          <w:spacing w:val="-2"/>
-          <w:sz w:val="18"/>
-        </w:rPr>
+        <w:rPr/>
       </w:pPr>
       <w:r>
         <w:rPr>
@@ -184,6 +176,7 @@
       <w:hyperlink r:id="rId2">
         <w:r>
           <w:rPr>
+            <w:rStyle w:val="NoCharacterStyle"/>
             <w:spacing w:val="-2"/>
             <w:sz w:val="18"/>
           </w:rPr>
@@ -194,39 +187,7 @@
     <w:p>
       <w:pPr>
         <w:pStyle w:val="NoSpacing"/>
-        <w:jc w:val="center"/>
-        <w:rPr>
-          <w:spacing w:val="-2"/>
-          <w:sz w:val="18"/>
-        </w:rPr>
-      </w:pPr>
-      <w:r>
-        <w:rPr>
-          <w:spacing w:val="-2"/>
-          <w:sz w:val="18"/>
-        </w:rPr>
-      </w:r>
-    </w:p>
-    <w:p>
-      <w:pPr>
-        <w:pStyle w:val="NoSpacing"/>
-        <w:jc w:val="center"/>
-        <w:rPr>
-          <w:spacing w:val="-2"/>
-          <w:sz w:val="18"/>
-        </w:rPr>
-      </w:pPr>
-      <w:r>
-        <w:rPr>
-          <w:spacing w:val="-2"/>
-          <w:sz w:val="18"/>
-        </w:rPr>
-      </w:r>
-    </w:p>
-    <w:p>
-      <w:pPr>
-        <w:pStyle w:val="NoSpacing"/>
-        <w:jc w:val="center"/>
+        <w:jc w:val="left"/>
         <w:rPr>
           <w:sz w:val="18"/>
         </w:rPr>
@@ -241,7 +202,8 @@
       <w:pPr>
         <w:pStyle w:val="TextBody"/>
         <w:spacing w:before="10" w:after="0"/>
-        <w:ind w:left="0" w:hanging="0"/>
+        <w:ind w:left="0" w:right="0" w:hanging="0"/>
+        <w:jc w:val="left"/>
         <w:rPr>
           <w:sz w:val="9"/>
         </w:rPr>
@@ -257,59 +219,63 @@
         <w:pStyle w:val="Heading1"/>
         <w:spacing w:before="56" w:after="0"/>
         <w:jc w:val="center"/>
+        <w:rPr/>
+      </w:pPr>
+      <w:bookmarkStart w:id="0" w:name="Executive_summary"/>
+      <w:bookmarkEnd w:id="0"/>
+      <w:r>
+        <w:rPr>
+          <w:spacing w:val="21"/>
+          <w:u w:val="single"/>
+        </w:rPr>
+        <w:t>EXECUTIVE</w:t>
+      </w:r>
+      <w:r>
+        <w:rPr>
+          <w:spacing w:val="51"/>
+          <w:u w:val="single"/>
+        </w:rPr>
+        <w:t xml:space="preserve"> </w:t>
+      </w:r>
+      <w:r>
         <w:rPr>
           <w:spacing w:val="18"/>
           <w:u w:val="single"/>
         </w:rPr>
-      </w:pPr>
-      <w:bookmarkStart w:id="0" w:name="Executive_summary"/>
-      <w:bookmarkEnd w:id="0"/>
-      <w:r>
-        <w:rPr>
-          <w:spacing w:val="21"/>
-          <w:u w:val="single"/>
-        </w:rPr>
-        <w:t>EXECUTIVE</w:t>
-      </w:r>
-      <w:r>
-        <w:rPr>
-          <w:spacing w:val="51"/>
-          <w:u w:val="single"/>
-        </w:rPr>
-        <w:t xml:space="preserve"> </w:t>
-      </w:r>
-      <w:r>
-        <w:rPr>
-          <w:spacing w:val="18"/>
-          <w:u w:val="single"/>
-        </w:rPr>
         <w:t>SUMMARY</w:t>
+      </w:r>
+    </w:p>
+    <w:p>
+      <w:pPr>
+        <w:pStyle w:val="Heading1"/>
+        <w:widowControl w:val="false"/>
+        <w:numPr>
+          <w:ilvl w:val="0"/>
+          <w:numId w:val="0"/>
+        </w:numPr>
+        <w:bidi w:val="0"/>
+        <w:spacing w:before="56" w:after="0"/>
+        <w:ind w:left="113" w:right="57" w:hanging="0"/>
+        <w:jc w:val="left"/>
+        <w:rPr>
+          <w:b w:val="false"/>
+          <w:b w:val="false"/>
+          <w:bCs w:val="false"/>
+        </w:rPr>
+      </w:pPr>
+      <w:r>
+        <w:rPr>
+          <w:b w:val="false"/>
+          <w:bCs w:val="false"/>
+        </w:rPr>
+        <w:t>Government cleared full stack developer skilled in creating analytic tools for the Government and private sector. Consummate team player with advanced problem-solving skills.</w:t>
       </w:r>
     </w:p>
     <w:p>
       <w:pPr>
         <w:pStyle w:val="Heading1"/>
         <w:spacing w:before="56" w:after="0"/>
-        <w:jc w:val="both"/>
-        <w:rPr>
-          <w:b w:val="false"/>
-          <w:b w:val="false"/>
-          <w:bCs w:val="false"/>
-        </w:rPr>
-      </w:pPr>
-      <w:r>
-        <w:rPr>
-          <w:b w:val="false"/>
-          <w:bCs w:val="false"/>
-        </w:rPr>
-        <w:t>Government cleared full stack developer skilled in creating analytic tools for the Government and private sector. Consummate team player with advanced problem-solving skills.</w:t>
-      </w:r>
-    </w:p>
-    <w:p>
-      <w:pPr>
-        <w:pStyle w:val="Heading1"/>
-        <w:spacing w:before="56" w:after="0"/>
-        <w:jc w:val="both"/>
+        <w:jc w:val="left"/>
         <w:rPr>
           <w:b w:val="false"/>
           <w:b w:val="false"/>
@@ -343,7 +309,7 @@
       <w:pPr>
         <w:pStyle w:val="Heading1"/>
         <w:spacing w:before="56" w:after="0"/>
-        <w:jc w:val="both"/>
+        <w:jc w:val="left"/>
         <w:rPr>
           <w:b w:val="false"/>
           <w:b w:val="false"/>
@@ -370,7 +336,7 @@
       <w:pPr>
         <w:pStyle w:val="Heading1"/>
         <w:spacing w:before="56" w:after="0"/>
-        <w:jc w:val="both"/>
+        <w:jc w:val="left"/>
         <w:rPr>
           <w:b w:val="false"/>
           <w:b w:val="false"/>
@@ -397,7 +363,7 @@
       <w:pPr>
         <w:pStyle w:val="Heading1"/>
         <w:spacing w:before="56" w:after="0"/>
-        <w:jc w:val="both"/>
+        <w:jc w:val="left"/>
         <w:rPr>
           <w:b w:val="false"/>
           <w:b w:val="false"/>
@@ -424,7 +390,7 @@
       <w:pPr>
         <w:pStyle w:val="Heading1"/>
         <w:spacing w:before="56" w:after="0"/>
-        <w:jc w:val="both"/>
+        <w:jc w:val="left"/>
         <w:rPr>
           <w:b w:val="false"/>
           <w:b w:val="false"/>
@@ -451,7 +417,7 @@
       <w:pPr>
         <w:pStyle w:val="Heading1"/>
         <w:spacing w:before="56" w:after="0"/>
-        <w:jc w:val="both"/>
+        <w:jc w:val="left"/>
         <w:rPr>
           <w:b w:val="false"/>
           <w:b w:val="false"/>
@@ -478,7 +444,7 @@
       <w:pPr>
         <w:pStyle w:val="Heading1"/>
         <w:spacing w:before="56" w:after="0"/>
-        <w:jc w:val="both"/>
+        <w:jc w:val="left"/>
         <w:rPr>
           <w:b w:val="false"/>
           <w:b w:val="false"/>
@@ -505,7 +471,7 @@
       <w:pPr>
         <w:pStyle w:val="Heading1"/>
         <w:spacing w:before="56" w:after="0"/>
-        <w:jc w:val="both"/>
+        <w:jc w:val="left"/>
         <w:rPr>
           <w:b w:val="false"/>
           <w:b w:val="false"/>
@@ -532,7 +498,8 @@
       <w:pPr>
         <w:pStyle w:val="TextBody"/>
         <w:spacing w:before="2" w:after="0"/>
-        <w:ind w:left="0" w:hanging="0"/>
+        <w:ind w:left="0" w:right="0" w:hanging="0"/>
+        <w:jc w:val="left"/>
         <w:rPr>
           <w:b/>
           <w:b/>
@@ -549,10 +516,9 @@
     <w:p>
       <w:pPr>
         <w:pStyle w:val="Heading1"/>
-        <w:ind w:left="3711" w:hanging="0"/>
-        <w:rPr>
-          <w:u w:val="single"/>
-        </w:rPr>
+        <w:ind w:left="3711" w:right="0" w:hanging="0"/>
+        <w:jc w:val="left"/>
+        <w:rPr/>
       </w:pPr>
       <w:bookmarkStart w:id="1" w:name="Education"/>
       <w:bookmarkEnd w:id="1"/>
@@ -574,7 +540,8 @@
       <w:pPr>
         <w:pStyle w:val="TextBody"/>
         <w:spacing w:before="9" w:after="0"/>
-        <w:ind w:left="0" w:hanging="0"/>
+        <w:ind w:left="0" w:right="0" w:hanging="0"/>
+        <w:jc w:val="left"/>
         <w:rPr>
           <w:b/>
           <w:b/>
@@ -596,12 +563,9 @@
           <w:tab w:val="left" w:pos="8825" w:leader="none"/>
         </w:tabs>
         <w:spacing w:before="1" w:after="0"/>
-        <w:ind w:left="111" w:hanging="0"/>
-        <w:rPr>
-          <w:b/>
-          <w:b/>
-          <w:spacing w:val="-2"/>
-        </w:rPr>
+        <w:ind w:left="111" w:right="0" w:hanging="0"/>
+        <w:jc w:val="left"/>
+        <w:rPr/>
       </w:pPr>
       <w:r>
         <w:rPr>
@@ -632,10 +596,9 @@
           <w:tab w:val="left" w:pos="8825" w:leader="none"/>
         </w:tabs>
         <w:spacing w:before="1" w:after="0"/>
-        <w:ind w:left="111" w:hanging="0"/>
-        <w:rPr>
-          <w:bCs/>
-        </w:rPr>
+        <w:ind w:left="111" w:right="0" w:hanging="0"/>
+        <w:jc w:val="left"/>
+        <w:rPr/>
       </w:pPr>
       <w:r>
         <w:rPr>
@@ -659,7 +622,8 @@
           <w:tab w:val="right" w:pos="9469" w:leader="none"/>
         </w:tabs>
         <w:spacing w:before="1" w:after="0"/>
-        <w:ind w:left="111" w:hanging="0"/>
+        <w:ind w:left="111" w:right="0" w:hanging="0"/>
+        <w:jc w:val="left"/>
         <w:rPr/>
       </w:pPr>
       <w:r>
@@ -775,32 +739,6 @@
       <w:r>
         <w:rPr/>
         <w:t>– 2019</w:t>
-      </w:r>
-    </w:p>
-    <w:p>
-      <w:pPr>
-        <w:pStyle w:val="Normal"/>
-        <w:tabs>
-          <w:tab w:val="clear" w:pos="720"/>
-          <w:tab w:val="right" w:pos="9469" w:leader="none"/>
-        </w:tabs>
-        <w:spacing w:before="1" w:after="0"/>
-        <w:ind w:left="111" w:hanging="0"/>
-        <w:rPr>
-          <w:color w:val="auto"/>
-        </w:rPr>
-      </w:pPr>
-      <w:r>
-        <w:rPr>
-          <w:color w:val="auto"/>
-        </w:rPr>
-        <w:t xml:space="preserve">Specialized in: </w:t>
-      </w:r>
-      <w:r>
-        <w:rPr>
-          <w:color w:val="auto"/>
-        </w:rPr>
-        <w:t>SQL and front-end (QT C++, web languages such as JavaScript)</w:t>
       </w:r>
     </w:p>
     <w:p>
@@ -811,7 +749,8 @@
           <w:tab w:val="left" w:pos="8825" w:leader="none"/>
         </w:tabs>
         <w:spacing w:before="250" w:after="0"/>
-        <w:ind w:left="111" w:hanging="0"/>
+        <w:ind w:left="111" w:right="0" w:hanging="0"/>
+        <w:jc w:val="left"/>
         <w:rPr/>
       </w:pPr>
       <w:r>
@@ -849,7 +788,8 @@
           <w:tab w:val="right" w:pos="9459" w:leader="none"/>
         </w:tabs>
         <w:spacing w:before="1" w:after="0"/>
-        <w:ind w:left="111" w:hanging="0"/>
+        <w:ind w:left="111" w:right="0" w:hanging="0"/>
+        <w:jc w:val="left"/>
         <w:rPr>
           <w:iCs/>
         </w:rPr>
@@ -869,7 +809,8 @@
           <w:tab w:val="right" w:pos="9459" w:leader="none"/>
         </w:tabs>
         <w:spacing w:before="1" w:after="0"/>
-        <w:ind w:left="111" w:hanging="0"/>
+        <w:ind w:left="111" w:right="0" w:hanging="0"/>
+        <w:jc w:val="left"/>
         <w:rPr/>
       </w:pPr>
       <w:r>
@@ -1021,25 +962,34 @@
           <w:tab w:val="right" w:pos="9459" w:leader="none"/>
         </w:tabs>
         <w:spacing w:before="1" w:after="0"/>
-        <w:ind w:left="111" w:hanging="0"/>
+        <w:ind w:left="111" w:right="0" w:hanging="0"/>
+        <w:jc w:val="left"/>
         <w:rPr>
           <w:color w:val="FF0000"/>
         </w:rPr>
       </w:pPr>
       <w:r>
-        <w:rPr/>
+        <w:rPr>
+          <w:color w:val="FF0000"/>
+        </w:rPr>
       </w:r>
     </w:p>
     <w:p>
       <w:pPr>
         <w:pStyle w:val="Heading1"/>
-        <w:ind w:left="2271" w:firstLine="609"/>
-        <w:rPr>
-          <w:u w:val="single"/>
-        </w:rPr>
-      </w:pPr>
-      <w:bookmarkStart w:id="2" w:name="Professional_Experience"/>
-      <w:bookmarkStart w:id="3" w:name="Technology_Skills"/>
+        <w:widowControl w:val="false"/>
+        <w:numPr>
+          <w:ilvl w:val="0"/>
+          <w:numId w:val="0"/>
+        </w:numPr>
+        <w:bidi w:val="0"/>
+        <w:spacing w:before="122" w:after="0"/>
+        <w:ind w:left="0" w:right="0" w:hanging="0"/>
+        <w:jc w:val="center"/>
+        <w:rPr/>
+      </w:pPr>
+      <w:bookmarkStart w:id="2" w:name="Technology_Skills"/>
+      <w:bookmarkStart w:id="3" w:name="Professional_Experience"/>
       <w:bookmarkEnd w:id="2"/>
       <w:bookmarkEnd w:id="3"/>
       <w:r>
@@ -1068,7 +1018,8 @@
       <w:pPr>
         <w:pStyle w:val="TextBody"/>
         <w:spacing w:before="9" w:after="0"/>
-        <w:ind w:left="0" w:hanging="0"/>
+        <w:ind w:left="0" w:right="0" w:hanging="0"/>
+        <w:jc w:val="left"/>
         <w:rPr>
           <w:b/>
           <w:b/>
@@ -1089,7 +1040,8 @@
           <w:tab w:val="clear" w:pos="720"/>
           <w:tab w:val="left" w:pos="7717" w:leader="none"/>
         </w:tabs>
-        <w:ind w:left="111" w:hanging="0"/>
+        <w:ind w:left="111" w:right="0" w:hanging="0"/>
+        <w:jc w:val="left"/>
         <w:rPr/>
       </w:pPr>
       <w:r>
@@ -1166,7 +1118,8 @@
           <w:tab w:val="left" w:pos="7619" w:leader="none"/>
         </w:tabs>
         <w:spacing w:before="120" w:after="0"/>
-        <w:ind w:left="111" w:hanging="0"/>
+        <w:ind w:left="111" w:right="0" w:hanging="0"/>
+        <w:jc w:val="left"/>
         <w:rPr/>
       </w:pPr>
       <w:r>
@@ -1207,6 +1160,7 @@
           <w:i/>
         </w:rPr>
         <w:tab/>
+        <w:t xml:space="preserve"> </w:t>
       </w:r>
       <w:r>
         <w:rPr/>
@@ -1260,6 +1214,7 @@
         <w:pStyle w:val="TextBody"/>
         <w:spacing w:before="122" w:after="0"/>
         <w:ind w:left="111" w:right="106" w:hanging="0"/>
+        <w:jc w:val="left"/>
         <w:rPr/>
       </w:pPr>
       <w:r>
@@ -1595,7 +1550,8 @@
           <w:tab w:val="left" w:pos="7251" w:leader="none"/>
         </w:tabs>
         <w:spacing w:before="119" w:after="0"/>
-        <w:ind w:left="111" w:hanging="0"/>
+        <w:ind w:right="0" w:hanging="0"/>
+        <w:jc w:val="left"/>
         <w:rPr>
           <w:b/>
           <w:b/>
@@ -1610,12 +1566,317 @@
     <w:p>
       <w:pPr>
         <w:pStyle w:val="Normal"/>
+        <w:widowControl w:val="false"/>
         <w:tabs>
           <w:tab w:val="clear" w:pos="720"/>
           <w:tab w:val="left" w:pos="7251" w:leader="none"/>
         </w:tabs>
+        <w:bidi w:val="0"/>
         <w:spacing w:before="119" w:after="0"/>
-        <w:ind w:left="111" w:hanging="0"/>
+        <w:ind w:left="113" w:right="57" w:hanging="0"/>
+        <w:jc w:val="left"/>
+        <w:rPr>
+          <w:b w:val="false"/>
+          <w:b w:val="false"/>
+          <w:bCs w:val="false"/>
+        </w:rPr>
+      </w:pPr>
+      <w:r>
+        <w:rPr>
+          <w:b/>
+          <w:bCs/>
+        </w:rPr>
+        <w:t>Shoppers Drug Mart</w:t>
+      </w:r>
+      <w:r>
+        <w:rPr>
+          <w:b w:val="false"/>
+          <w:bCs w:val="false"/>
+        </w:rPr>
+        <w:tab/>
+        <w:t xml:space="preserve">         Jan 2016 – Jan 2021</w:t>
+      </w:r>
+    </w:p>
+    <w:p>
+      <w:pPr>
+        <w:pStyle w:val="Normal"/>
+        <w:widowControl w:val="false"/>
+        <w:tabs>
+          <w:tab w:val="clear" w:pos="720"/>
+          <w:tab w:val="left" w:pos="7251" w:leader="none"/>
+        </w:tabs>
+        <w:bidi w:val="0"/>
+        <w:spacing w:before="119" w:after="0"/>
+        <w:ind w:left="113" w:right="57" w:hanging="0"/>
+        <w:jc w:val="left"/>
+        <w:rPr>
+          <w:b w:val="false"/>
+          <w:b w:val="false"/>
+          <w:bCs w:val="false"/>
+        </w:rPr>
+      </w:pPr>
+      <w:r>
+        <w:rPr>
+          <w:b w:val="false"/>
+          <w:bCs w:val="false"/>
+        </w:rPr>
+        <w:t>Shoppers Drug Mart is leading drug store retailer providing a broad range of products and services in health, beauty, and convenience. This location includes expanded services including a full grocery section.</w:t>
+      </w:r>
+    </w:p>
+    <w:p>
+      <w:pPr>
+        <w:pStyle w:val="Normal"/>
+        <w:widowControl w:val="false"/>
+        <w:tabs>
+          <w:tab w:val="clear" w:pos="720"/>
+          <w:tab w:val="left" w:pos="7251" w:leader="none"/>
+        </w:tabs>
+        <w:bidi w:val="0"/>
+        <w:spacing w:before="119" w:after="0"/>
+        <w:ind w:left="113" w:right="57" w:hanging="0"/>
+        <w:jc w:val="left"/>
+        <w:rPr>
+          <w:b w:val="false"/>
+          <w:b w:val="false"/>
+          <w:bCs w:val="false"/>
+        </w:rPr>
+      </w:pPr>
+      <w:r>
+        <w:rPr>
+          <w:b w:val="false"/>
+          <w:bCs w:val="false"/>
+        </w:rPr>
+        <w:t>Evening Supervisor</w:t>
+        <w:tab/>
+        <w:t xml:space="preserve">       June 2020 – Jan 2021 </w:t>
+      </w:r>
+    </w:p>
+    <w:p>
+      <w:pPr>
+        <w:pStyle w:val="Normal"/>
+        <w:widowControl w:val="false"/>
+        <w:tabs>
+          <w:tab w:val="clear" w:pos="720"/>
+          <w:tab w:val="left" w:pos="7251" w:leader="none"/>
+        </w:tabs>
+        <w:bidi w:val="0"/>
+        <w:spacing w:before="119" w:after="0"/>
+        <w:ind w:left="113" w:right="57" w:hanging="0"/>
+        <w:jc w:val="left"/>
+        <w:rPr>
+          <w:b w:val="false"/>
+          <w:b w:val="false"/>
+          <w:bCs w:val="false"/>
+        </w:rPr>
+      </w:pPr>
+      <w:r>
+        <w:rPr>
+          <w:b w:val="false"/>
+          <w:bCs w:val="false"/>
+        </w:rPr>
+        <w:t>A</w:t>
+      </w:r>
+      <w:r>
+        <w:rPr>
+          <w:b w:val="false"/>
+          <w:bCs w:val="false"/>
+        </w:rPr>
+        <w:t xml:space="preserve">long with cashier and merchandiser roles, </w:t>
+      </w:r>
+      <w:r>
+        <w:rPr>
+          <w:b w:val="false"/>
+          <w:bCs w:val="false"/>
+        </w:rPr>
+        <w:t>a</w:t>
+      </w:r>
+      <w:r>
+        <w:rPr>
+          <w:b w:val="false"/>
+          <w:bCs w:val="false"/>
+        </w:rPr>
+        <w:t xml:space="preserve">s a supervisor, I was responsible for merchandising and overseeing employees’ tasks to ensure store is clean, well stocked and runs smoothly. Manage customer service issues. Responsible for all closing duties including reconciling financial at closing. </w:t>
+      </w:r>
+      <w:r>
+        <w:rPr>
+          <w:rFonts w:cs="Calibri"/>
+          <w:b w:val="false"/>
+          <w:bCs w:val="false"/>
+          <w:lang w:val="en-CA"/>
+        </w:rPr>
+        <w:t xml:space="preserve">During COVID-19 pandemic, regularly wear a face shield and/or mask at work. Enforce Ottawa mask wearing bylaw at work, asking customers to wear a mask </w:t>
+      </w:r>
+      <w:r>
+        <w:rPr>
+          <w:rFonts w:cs="Calibri"/>
+          <w:b w:val="false"/>
+          <w:bCs w:val="false"/>
+          <w:lang w:val="en-CA"/>
+        </w:rPr>
+        <w:t>that</w:t>
+      </w:r>
+      <w:r>
+        <w:rPr>
+          <w:rFonts w:cs="Calibri"/>
+          <w:b w:val="false"/>
+          <w:bCs w:val="false"/>
+          <w:lang w:val="en-CA"/>
+        </w:rPr>
+        <w:t xml:space="preserve"> cover</w:t>
+      </w:r>
+      <w:r>
+        <w:rPr>
+          <w:rFonts w:cs="Calibri"/>
+          <w:b w:val="false"/>
+          <w:bCs w:val="false"/>
+          <w:lang w:val="en-CA"/>
+        </w:rPr>
+        <w:t xml:space="preserve">ed their </w:t>
+      </w:r>
+      <w:r>
+        <w:rPr>
+          <w:rFonts w:cs="Calibri"/>
+          <w:b w:val="false"/>
+          <w:bCs w:val="false"/>
+          <w:lang w:val="en-CA"/>
+        </w:rPr>
+        <w:t>nose and mouth.</w:t>
+      </w:r>
+    </w:p>
+    <w:p>
+      <w:pPr>
+        <w:pStyle w:val="Normal"/>
+        <w:widowControl w:val="false"/>
+        <w:tabs>
+          <w:tab w:val="clear" w:pos="720"/>
+          <w:tab w:val="left" w:pos="7251" w:leader="none"/>
+        </w:tabs>
+        <w:bidi w:val="0"/>
+        <w:spacing w:before="119" w:after="0"/>
+        <w:ind w:left="113" w:right="57" w:hanging="0"/>
+        <w:jc w:val="left"/>
+        <w:rPr>
+          <w:b w:val="false"/>
+          <w:b w:val="false"/>
+          <w:bCs w:val="false"/>
+        </w:rPr>
+      </w:pPr>
+      <w:r>
+        <w:rPr>
+          <w:b w:val="false"/>
+          <w:bCs w:val="false"/>
+        </w:rPr>
+        <w:t>Cashier &amp; Merchandiser</w:t>
+        <w:tab/>
+        <w:t xml:space="preserve">     </w:t>
+      </w:r>
+      <w:r>
+        <w:rPr>
+          <w:b w:val="false"/>
+          <w:bCs w:val="false"/>
+        </w:rPr>
+        <w:t>June</w:t>
+      </w:r>
+      <w:r>
+        <w:rPr>
+          <w:b w:val="false"/>
+          <w:bCs w:val="false"/>
+        </w:rPr>
+        <w:t xml:space="preserve"> 20</w:t>
+      </w:r>
+      <w:r>
+        <w:rPr>
+          <w:b w:val="false"/>
+          <w:bCs w:val="false"/>
+        </w:rPr>
+        <w:t>19</w:t>
+      </w:r>
+      <w:r>
+        <w:rPr>
+          <w:b w:val="false"/>
+          <w:bCs w:val="false"/>
+        </w:rPr>
+        <w:t xml:space="preserve"> - June 2020</w:t>
+      </w:r>
+    </w:p>
+    <w:p>
+      <w:pPr>
+        <w:pStyle w:val="Normal"/>
+        <w:widowControl w:val="false"/>
+        <w:tabs>
+          <w:tab w:val="clear" w:pos="720"/>
+          <w:tab w:val="left" w:pos="7251" w:leader="none"/>
+        </w:tabs>
+        <w:bidi w:val="0"/>
+        <w:spacing w:before="119" w:after="0"/>
+        <w:ind w:left="113" w:right="57" w:hanging="0"/>
+        <w:jc w:val="left"/>
+        <w:rPr>
+          <w:b w:val="false"/>
+          <w:b w:val="false"/>
+          <w:bCs w:val="false"/>
+        </w:rPr>
+      </w:pPr>
+      <w:r>
+        <w:rPr>
+          <w:b w:val="false"/>
+          <w:bCs w:val="false"/>
+        </w:rPr>
+        <w:t>Cashier &amp; Merchandiser</w:t>
+        <w:tab/>
+        <w:t xml:space="preserve">     May 2016 - </w:t>
+      </w:r>
+      <w:r>
+        <w:rPr>
+          <w:b w:val="false"/>
+          <w:bCs w:val="false"/>
+        </w:rPr>
+        <w:t>Nov</w:t>
+      </w:r>
+      <w:r>
+        <w:rPr>
+          <w:b w:val="false"/>
+          <w:bCs w:val="false"/>
+        </w:rPr>
+        <w:t xml:space="preserve"> 20</w:t>
+      </w:r>
+      <w:r>
+        <w:rPr>
+          <w:b w:val="false"/>
+          <w:bCs w:val="false"/>
+        </w:rPr>
+        <w:t>18</w:t>
+      </w:r>
+    </w:p>
+    <w:p>
+      <w:pPr>
+        <w:pStyle w:val="Normal"/>
+        <w:tabs>
+          <w:tab w:val="clear" w:pos="720"/>
+          <w:tab w:val="left" w:pos="7251" w:leader="none"/>
+        </w:tabs>
+        <w:spacing w:before="119" w:after="0"/>
+        <w:ind w:left="111" w:right="0" w:hanging="0"/>
+        <w:jc w:val="left"/>
+        <w:rPr>
+          <w:b/>
+          <w:b/>
+        </w:rPr>
+      </w:pPr>
+      <w:r>
+        <w:rPr/>
+      </w:r>
+    </w:p>
+    <w:p>
+      <w:pPr>
+        <w:pStyle w:val="Normal"/>
+        <w:tabs>
+          <w:tab w:val="clear" w:pos="720"/>
+          <w:tab w:val="left" w:pos="7251" w:leader="none"/>
+        </w:tabs>
+        <w:spacing w:before="119" w:after="0"/>
+        <w:ind w:left="111" w:right="0" w:hanging="0"/>
+        <w:jc w:val="left"/>
         <w:rPr/>
       </w:pPr>
       <w:r>
@@ -1705,7 +1966,8 @@
           <w:tab w:val="left" w:pos="6877" w:leader="none"/>
         </w:tabs>
         <w:spacing w:before="120" w:after="0"/>
-        <w:ind w:left="111" w:hanging="0"/>
+        <w:ind w:left="111" w:right="0" w:hanging="0"/>
+        <w:jc w:val="left"/>
         <w:rPr/>
       </w:pPr>
       <w:r>
@@ -1811,7 +2073,8 @@
       <w:pPr>
         <w:pStyle w:val="TextBody"/>
         <w:spacing w:before="121" w:after="0"/>
-        <w:ind w:left="111" w:hanging="0"/>
+        <w:ind w:left="111" w:right="0" w:hanging="0"/>
+        <w:jc w:val="left"/>
         <w:rPr/>
       </w:pPr>
       <w:r>
@@ -1866,7 +2129,7 @@
         <w:pStyle w:val="ListParagraph"/>
         <w:numPr>
           <w:ilvl w:val="0"/>
-          <w:numId w:val="1"/>
+          <w:numId w:val="2"/>
         </w:numPr>
         <w:tabs>
           <w:tab w:val="clear" w:pos="720"/>
@@ -1875,6 +2138,7 @@
         </w:tabs>
         <w:spacing w:lineRule="auto" w:line="240" w:before="120" w:after="0"/>
         <w:ind w:left="471" w:right="182" w:hanging="360"/>
+        <w:jc w:val="left"/>
         <w:rPr/>
       </w:pPr>
       <w:r>
@@ -2047,7 +2311,7 @@
         <w:pStyle w:val="ListParagraph"/>
         <w:numPr>
           <w:ilvl w:val="0"/>
-          <w:numId w:val="1"/>
+          <w:numId w:val="2"/>
         </w:numPr>
         <w:tabs>
           <w:tab w:val="clear" w:pos="720"/>
@@ -2056,6 +2320,7 @@
         </w:tabs>
         <w:spacing w:lineRule="auto" w:line="240" w:before="1" w:after="0"/>
         <w:ind w:left="471" w:right="160" w:hanging="360"/>
+        <w:jc w:val="left"/>
         <w:rPr/>
       </w:pPr>
       <w:r>
@@ -2198,7 +2463,7 @@
         <w:pStyle w:val="ListParagraph"/>
         <w:numPr>
           <w:ilvl w:val="0"/>
-          <w:numId w:val="1"/>
+          <w:numId w:val="2"/>
         </w:numPr>
         <w:tabs>
           <w:tab w:val="clear" w:pos="720"/>
@@ -2207,6 +2472,7 @@
         </w:tabs>
         <w:spacing w:lineRule="auto" w:line="240" w:before="1" w:after="0"/>
         <w:ind w:left="471" w:right="358" w:hanging="360"/>
+        <w:jc w:val="left"/>
         <w:rPr/>
       </w:pPr>
       <w:r>
@@ -2339,7 +2605,7 @@
         <w:pStyle w:val="ListParagraph"/>
         <w:numPr>
           <w:ilvl w:val="0"/>
-          <w:numId w:val="1"/>
+          <w:numId w:val="2"/>
         </w:numPr>
         <w:tabs>
           <w:tab w:val="clear" w:pos="720"/>
@@ -2347,7 +2613,8 @@
           <w:tab w:val="left" w:pos="472" w:leader="none"/>
         </w:tabs>
         <w:spacing w:lineRule="auto" w:line="240"/>
-        <w:ind w:left="472" w:hanging="361"/>
+        <w:ind w:left="472" w:right="0" w:hanging="361"/>
+        <w:jc w:val="left"/>
         <w:rPr/>
       </w:pPr>
       <w:r>
@@ -2432,7 +2699,7 @@
         <w:pStyle w:val="ListParagraph"/>
         <w:numPr>
           <w:ilvl w:val="0"/>
-          <w:numId w:val="1"/>
+          <w:numId w:val="2"/>
         </w:numPr>
         <w:tabs>
           <w:tab w:val="clear" w:pos="720"/>
@@ -2441,6 +2708,7 @@
         </w:tabs>
         <w:spacing w:lineRule="auto" w:line="240" w:before="2" w:after="0"/>
         <w:ind w:left="471" w:right="924" w:hanging="360"/>
+        <w:jc w:val="left"/>
         <w:rPr/>
       </w:pPr>
       <w:r>
@@ -2599,7 +2867,7 @@
         <w:pStyle w:val="ListParagraph"/>
         <w:numPr>
           <w:ilvl w:val="0"/>
-          <w:numId w:val="1"/>
+          <w:numId w:val="2"/>
         </w:numPr>
         <w:tabs>
           <w:tab w:val="clear" w:pos="720"/>
@@ -2607,7 +2875,8 @@
           <w:tab w:val="left" w:pos="472" w:leader="none"/>
         </w:tabs>
         <w:spacing w:before="1" w:after="0"/>
-        <w:ind w:left="472" w:hanging="361"/>
+        <w:ind w:left="472" w:right="0" w:hanging="361"/>
+        <w:jc w:val="left"/>
         <w:rPr/>
       </w:pPr>
       <w:r>
@@ -2702,7 +2971,7 @@
         <w:pStyle w:val="ListParagraph"/>
         <w:numPr>
           <w:ilvl w:val="0"/>
-          <w:numId w:val="1"/>
+          <w:numId w:val="2"/>
         </w:numPr>
         <w:tabs>
           <w:tab w:val="clear" w:pos="720"/>
@@ -2711,6 +2980,7 @@
         </w:tabs>
         <w:spacing w:lineRule="auto" w:line="240"/>
         <w:ind w:left="471" w:right="245" w:hanging="360"/>
+        <w:jc w:val="left"/>
         <w:rPr/>
       </w:pPr>
       <w:r>
@@ -2823,7 +3093,7 @@
         <w:pStyle w:val="ListParagraph"/>
         <w:numPr>
           <w:ilvl w:val="0"/>
-          <w:numId w:val="1"/>
+          <w:numId w:val="2"/>
         </w:numPr>
         <w:tabs>
           <w:tab w:val="clear" w:pos="720"/>
@@ -2831,7 +3101,8 @@
           <w:tab w:val="left" w:pos="472" w:leader="none"/>
         </w:tabs>
         <w:spacing w:lineRule="auto" w:line="240"/>
-        <w:ind w:left="472" w:hanging="361"/>
+        <w:ind w:left="472" w:right="0" w:hanging="361"/>
+        <w:jc w:val="left"/>
         <w:rPr/>
       </w:pPr>
       <w:r>
@@ -2916,7 +3187,7 @@
         <w:pStyle w:val="ListParagraph"/>
         <w:numPr>
           <w:ilvl w:val="0"/>
-          <w:numId w:val="1"/>
+          <w:numId w:val="2"/>
         </w:numPr>
         <w:tabs>
           <w:tab w:val="clear" w:pos="720"/>
@@ -2925,6 +3196,7 @@
         </w:tabs>
         <w:spacing w:lineRule="auto" w:line="240" w:before="2" w:after="0"/>
         <w:ind w:left="471" w:right="318" w:hanging="360"/>
+        <w:jc w:val="left"/>
         <w:rPr/>
       </w:pPr>
       <w:r>
@@ -3090,8 +3362,8 @@
           <w:tab w:val="left" w:pos="7621" w:leader="none"/>
         </w:tabs>
         <w:spacing w:before="121" w:after="0"/>
-        <w:ind w:left="111" w:hanging="0"/>
-        <w:jc w:val="both"/>
+        <w:ind w:left="111" w:right="0" w:hanging="0"/>
+        <w:jc w:val="left"/>
         <w:rPr>
           <w:b/>
           <w:b/>
@@ -3106,13 +3378,208 @@
     <w:p>
       <w:pPr>
         <w:pStyle w:val="Normal"/>
+        <w:tabs>
+          <w:tab w:val="clear" w:pos="720"/>
+          <w:tab w:val="left" w:pos="7254" w:leader="none"/>
+        </w:tabs>
+        <w:spacing w:before="121" w:after="0"/>
+        <w:ind w:left="111" w:right="0" w:hanging="0"/>
+        <w:jc w:val="left"/>
+        <w:rPr>
+          <w:b/>
+          <w:b/>
+        </w:rPr>
+      </w:pPr>
+      <w:r>
+        <w:rPr>
+          <w:b/>
+        </w:rPr>
+        <w:t>Canada Computers</w:t>
+        <w:tab/>
+        <w:t>Mississauga ON, Canada</w:t>
+      </w:r>
+    </w:p>
+    <w:p>
+      <w:pPr>
+        <w:pStyle w:val="Normal"/>
+        <w:widowControl w:val="false"/>
         <w:tabs>
           <w:tab w:val="clear" w:pos="720"/>
           <w:tab w:val="left" w:pos="7621" w:leader="none"/>
         </w:tabs>
+        <w:bidi w:val="0"/>
         <w:spacing w:before="121" w:after="0"/>
-        <w:ind w:left="111" w:hanging="0"/>
-        <w:jc w:val="both"/>
+        <w:ind w:left="113" w:right="113" w:hanging="0"/>
+        <w:jc w:val="left"/>
+        <w:rPr>
+          <w:rFonts w:ascii="Calibri" w:hAnsi="Calibri" w:eastAsia="Calibri" w:cs="Calibri"/>
+          <w:b w:val="false"/>
+          <w:b w:val="false"/>
+          <w:bCs w:val="false"/>
+        </w:rPr>
+      </w:pPr>
+      <w:r>
+        <w:rPr>
+          <w:b w:val="false"/>
+          <w:bCs w:val="false"/>
+        </w:rPr>
+        <w:t>Canada Computers &amp; Electronics is a retailer of personal computers, IT and components, as well as consumer electronics.</w:t>
+      </w:r>
+    </w:p>
+    <w:p>
+      <w:pPr>
+        <w:pStyle w:val="Normal"/>
+        <w:widowControl w:val="false"/>
+        <w:tabs>
+          <w:tab w:val="clear" w:pos="720"/>
+          <w:tab w:val="left" w:pos="7254" w:leader="none"/>
+        </w:tabs>
+        <w:bidi w:val="0"/>
+        <w:spacing w:lineRule="auto" w:line="360" w:before="121" w:after="0"/>
+        <w:ind w:left="113" w:right="57" w:hanging="0"/>
+        <w:jc w:val="left"/>
+        <w:rPr>
+          <w:rFonts w:ascii="Calibri" w:hAnsi="Calibri" w:eastAsia="Calibri" w:cs="Calibri"/>
+          <w:b w:val="false"/>
+          <w:b w:val="false"/>
+          <w:bCs w:val="false"/>
+        </w:rPr>
+      </w:pPr>
+      <w:r>
+        <w:rPr>
+          <w:rFonts w:eastAsia="Calibri" w:cs="Calibri"/>
+          <w:b w:val="false"/>
+          <w:bCs w:val="false"/>
+        </w:rPr>
+        <w:t>Customer Service Representative</w:t>
+        <w:tab/>
+        <w:t>June 2014 – August 2015</w:t>
+      </w:r>
+    </w:p>
+    <w:p>
+      <w:pPr>
+        <w:pStyle w:val="ListParagraph"/>
+        <w:widowControl w:val="false"/>
+        <w:numPr>
+          <w:ilvl w:val="0"/>
+          <w:numId w:val="2"/>
+        </w:numPr>
+        <w:tabs>
+          <w:tab w:val="clear" w:pos="720"/>
+          <w:tab w:val="left" w:pos="471" w:leader="none"/>
+          <w:tab w:val="left" w:pos="472" w:leader="none"/>
+        </w:tabs>
+        <w:bidi w:val="0"/>
+        <w:spacing w:lineRule="auto" w:line="240" w:before="2" w:after="0"/>
+        <w:ind w:left="471" w:right="318" w:hanging="360"/>
+        <w:jc w:val="left"/>
+        <w:rPr>
+          <w:b w:val="false"/>
+          <w:b w:val="false"/>
+          <w:bCs w:val="false"/>
+        </w:rPr>
+      </w:pPr>
+      <w:r>
+        <w:rPr>
+          <w:b w:val="false"/>
+          <w:bCs w:val="false"/>
+        </w:rPr>
+        <w:t>Service Desk representative responsible for aiding clients. troubleshooting technical issues and suggesting appropriate solutions. Responsible for assisting clients in finding the right software or hardware to meet their needs.</w:t>
+      </w:r>
+    </w:p>
+    <w:p>
+      <w:pPr>
+        <w:pStyle w:val="ListParagraph"/>
+        <w:widowControl w:val="false"/>
+        <w:numPr>
+          <w:ilvl w:val="0"/>
+          <w:numId w:val="2"/>
+        </w:numPr>
+        <w:tabs>
+          <w:tab w:val="clear" w:pos="720"/>
+          <w:tab w:val="left" w:pos="471" w:leader="none"/>
+          <w:tab w:val="left" w:pos="472" w:leader="none"/>
+        </w:tabs>
+        <w:bidi w:val="0"/>
+        <w:spacing w:lineRule="auto" w:line="240" w:before="2" w:after="0"/>
+        <w:ind w:left="471" w:right="318" w:hanging="360"/>
+        <w:jc w:val="left"/>
+        <w:rPr>
+          <w:b w:val="false"/>
+          <w:b w:val="false"/>
+          <w:bCs w:val="false"/>
+        </w:rPr>
+      </w:pPr>
+      <w:r>
+        <w:rPr>
+          <w:b w:val="false"/>
+          <w:bCs w:val="false"/>
+        </w:rPr>
+        <w:t>Used POS system to order required services and parts for pickup or delivery as well as inventory transfer between customer service department and sales.</w:t>
+      </w:r>
+    </w:p>
+    <w:p>
+      <w:pPr>
+        <w:pStyle w:val="ListParagraph"/>
+        <w:widowControl w:val="false"/>
+        <w:numPr>
+          <w:ilvl w:val="0"/>
+          <w:numId w:val="2"/>
+        </w:numPr>
+        <w:tabs>
+          <w:tab w:val="clear" w:pos="720"/>
+          <w:tab w:val="left" w:pos="471" w:leader="none"/>
+          <w:tab w:val="left" w:pos="472" w:leader="none"/>
+        </w:tabs>
+        <w:bidi w:val="0"/>
+        <w:spacing w:lineRule="auto" w:line="240" w:before="2" w:after="0"/>
+        <w:ind w:left="471" w:right="318" w:hanging="360"/>
+        <w:jc w:val="left"/>
+        <w:rPr>
+          <w:b w:val="false"/>
+          <w:b w:val="false"/>
+          <w:bCs w:val="false"/>
+        </w:rPr>
+      </w:pPr>
+      <w:r>
+        <w:rPr>
+          <w:b w:val="false"/>
+          <w:bCs w:val="false"/>
+        </w:rPr>
+        <w:t>Assisted customers with Windows troubleshooting. Assisted in migrating  customers’ computers to a new build of Windows. Using MiniTool Partition Wizard, I backed up and migrated OS and files to new SSDs and HDDs.</w:t>
+      </w:r>
+    </w:p>
+    <w:p>
+      <w:pPr>
+        <w:pStyle w:val="Normal"/>
+        <w:tabs>
+          <w:tab w:val="clear" w:pos="720"/>
+          <w:tab w:val="left" w:pos="7621" w:leader="none"/>
+        </w:tabs>
+        <w:spacing w:before="121" w:after="0"/>
+        <w:ind w:left="111" w:right="0" w:hanging="0"/>
+        <w:jc w:val="left"/>
+        <w:rPr>
+          <w:b/>
+          <w:b/>
+        </w:rPr>
+      </w:pPr>
+      <w:r>
+        <w:rPr>
+          <w:b/>
+        </w:rPr>
+      </w:r>
+    </w:p>
+    <w:p>
+      <w:pPr>
+        <w:pStyle w:val="Normal"/>
+        <w:tabs>
+          <w:tab w:val="clear" w:pos="720"/>
+          <w:tab w:val="left" w:pos="7621" w:leader="none"/>
+        </w:tabs>
+        <w:spacing w:before="121" w:after="0"/>
+        <w:ind w:left="111" w:right="0" w:hanging="0"/>
+        <w:jc w:val="left"/>
         <w:rPr/>
       </w:pPr>
       <w:r>
@@ -3183,6 +3650,199 @@
           <w:spacing w:val="-2"/>
         </w:rPr>
         <w:t>Canada</w:t>
+      </w:r>
+    </w:p>
+    <w:p>
+      <w:pPr>
+        <w:pStyle w:val="Normal"/>
+        <w:tabs>
+          <w:tab w:val="clear" w:pos="720"/>
+          <w:tab w:val="left" w:pos="7029" w:leader="none"/>
+          <w:tab w:val="left" w:pos="7471" w:leader="none"/>
+          <w:tab w:val="left" w:pos="7621" w:leader="none"/>
+        </w:tabs>
+        <w:spacing w:lineRule="auto" w:line="348" w:before="119" w:after="0"/>
+        <w:ind w:left="111" w:right="108" w:hanging="0"/>
+        <w:jc w:val="left"/>
+        <w:rPr/>
+      </w:pPr>
+      <w:r>
+        <w:rPr>
+          <w:rFonts w:eastAsia="Calibri" w:cs="Calibri"/>
+          <w:b w:val="false"/>
+          <w:bCs w:val="false"/>
+          <w:i/>
+        </w:rPr>
+        <w:t>Field Training and Support Representative</w:t>
+        <w:tab/>
+        <w:tab/>
+      </w:r>
+      <w:r>
+        <w:rPr>
+          <w:rFonts w:eastAsia="Calibri" w:cs="Calibri"/>
+          <w:b w:val="false"/>
+          <w:bCs w:val="false"/>
+        </w:rPr>
+        <w:t>May</w:t>
+      </w:r>
+      <w:r>
+        <w:rPr>
+          <w:rFonts w:eastAsia="Calibri" w:cs="Calibri"/>
+          <w:b w:val="false"/>
+          <w:bCs w:val="false"/>
+          <w:spacing w:val="-11"/>
+        </w:rPr>
+        <w:t xml:space="preserve"> </w:t>
+      </w:r>
+      <w:r>
+        <w:rPr>
+          <w:rFonts w:eastAsia="Calibri" w:cs="Calibri"/>
+          <w:b w:val="false"/>
+          <w:bCs w:val="false"/>
+        </w:rPr>
+        <w:t>2018</w:t>
+      </w:r>
+      <w:r>
+        <w:rPr>
+          <w:rFonts w:eastAsia="Calibri" w:cs="Calibri"/>
+          <w:b w:val="false"/>
+          <w:bCs w:val="false"/>
+          <w:spacing w:val="-11"/>
+        </w:rPr>
+        <w:t xml:space="preserve"> </w:t>
+      </w:r>
+      <w:r>
+        <w:rPr>
+          <w:rFonts w:eastAsia="Calibri" w:cs="Calibri"/>
+          <w:b w:val="false"/>
+          <w:bCs w:val="false"/>
+        </w:rPr>
+        <w:t>–</w:t>
+      </w:r>
+      <w:r>
+        <w:rPr>
+          <w:rFonts w:eastAsia="Calibri" w:cs="Calibri"/>
+          <w:b w:val="false"/>
+          <w:bCs w:val="false"/>
+          <w:spacing w:val="-11"/>
+        </w:rPr>
+        <w:t xml:space="preserve"> </w:t>
+      </w:r>
+      <w:r>
+        <w:rPr>
+          <w:rFonts w:eastAsia="Calibri" w:cs="Calibri"/>
+          <w:b w:val="false"/>
+          <w:bCs w:val="false"/>
+        </w:rPr>
+        <w:t>June</w:t>
+      </w:r>
+      <w:r>
+        <w:rPr>
+          <w:rFonts w:eastAsia="Calibri" w:cs="Calibri"/>
+          <w:b w:val="false"/>
+          <w:bCs w:val="false"/>
+          <w:spacing w:val="-11"/>
+        </w:rPr>
+        <w:t xml:space="preserve"> </w:t>
+      </w:r>
+      <w:r>
+        <w:rPr>
+          <w:rFonts w:eastAsia="Calibri" w:cs="Calibri"/>
+          <w:b w:val="false"/>
+          <w:bCs w:val="false"/>
+        </w:rPr>
+        <w:t xml:space="preserve">2018 </w:t>
+      </w:r>
+      <w:r>
+        <w:rPr>
+          <w:rFonts w:eastAsia="Calibri" w:cs="Calibri"/>
+          <w:b w:val="false"/>
+          <w:bCs w:val="false"/>
+          <w:i/>
+        </w:rPr>
+        <w:t>Field Service Representative</w:t>
+        <w:tab/>
+        <w:t xml:space="preserve"> </w:t>
+      </w:r>
+      <w:r>
+        <w:rPr>
+          <w:rFonts w:eastAsia="Calibri" w:cs="Calibri"/>
+          <w:b w:val="false"/>
+          <w:bCs w:val="false"/>
+        </w:rPr>
+        <w:t>October</w:t>
+      </w:r>
+      <w:r>
+        <w:rPr>
+          <w:rFonts w:eastAsia="Calibri" w:cs="Calibri"/>
+          <w:b w:val="false"/>
+          <w:bCs w:val="false"/>
+          <w:spacing w:val="-10"/>
+        </w:rPr>
+        <w:t xml:space="preserve"> </w:t>
+      </w:r>
+      <w:r>
+        <w:rPr>
+          <w:rFonts w:eastAsia="Calibri" w:cs="Calibri"/>
+          <w:b w:val="false"/>
+          <w:bCs w:val="false"/>
+        </w:rPr>
+        <w:t>2014</w:t>
+      </w:r>
+      <w:r>
+        <w:rPr>
+          <w:rFonts w:eastAsia="Calibri" w:cs="Calibri"/>
+          <w:b w:val="false"/>
+          <w:bCs w:val="false"/>
+          <w:spacing w:val="-12"/>
+        </w:rPr>
+        <w:t xml:space="preserve"> </w:t>
+      </w:r>
+      <w:r>
+        <w:rPr>
+          <w:rFonts w:eastAsia="Calibri" w:cs="Calibri"/>
+          <w:b w:val="false"/>
+          <w:bCs w:val="false"/>
+        </w:rPr>
+        <w:t>&amp;</w:t>
+      </w:r>
+      <w:r>
+        <w:rPr>
+          <w:rFonts w:eastAsia="Calibri" w:cs="Calibri"/>
+          <w:b w:val="false"/>
+          <w:bCs w:val="false"/>
+          <w:spacing w:val="-11"/>
+        </w:rPr>
+        <w:t xml:space="preserve"> </w:t>
+      </w:r>
+      <w:r>
+        <w:rPr>
+          <w:rFonts w:eastAsia="Calibri" w:cs="Calibri"/>
+          <w:b w:val="false"/>
+          <w:bCs w:val="false"/>
+        </w:rPr>
+        <w:t>June</w:t>
+      </w:r>
+      <w:r>
+        <w:rPr>
+          <w:rFonts w:eastAsia="Calibri" w:cs="Calibri"/>
+          <w:b w:val="false"/>
+          <w:bCs w:val="false"/>
+          <w:spacing w:val="-10"/>
+        </w:rPr>
+        <w:t xml:space="preserve"> </w:t>
+      </w:r>
+      <w:r>
+        <w:rPr>
+          <w:rFonts w:eastAsia="Calibri" w:cs="Calibri"/>
+          <w:b w:val="false"/>
+          <w:bCs w:val="false"/>
+        </w:rPr>
+        <w:t>2014</w:t>
+      </w:r>
+      <w:r>
+        <w:rPr/>
+        <w:t xml:space="preserve"> </w:t>
       </w:r>
     </w:p>
     <w:p>
@@ -3196,125 +3856,7 @@
         </w:tabs>
         <w:spacing w:lineRule="auto" w:line="348" w:before="119" w:after="0"/>
         <w:ind w:left="111" w:right="108" w:hanging="0"/>
-        <w:jc w:val="both"/>
-        <w:rPr/>
-      </w:pPr>
-      <w:r>
-        <w:rPr>
-          <w:i/>
-        </w:rPr>
-        <w:t>Field Training and Support Representative</w:t>
-        <w:tab/>
-        <w:tab/>
-      </w:r>
-      <w:r>
-        <w:rPr/>
-        <w:t>May</w:t>
-      </w:r>
-      <w:r>
-        <w:rPr>
-          <w:spacing w:val="-11"/>
-        </w:rPr>
-        <w:t xml:space="preserve"> </w:t>
-      </w:r>
-      <w:r>
-        <w:rPr/>
-        <w:t>2018</w:t>
-      </w:r>
-      <w:r>
-        <w:rPr>
-          <w:spacing w:val="-11"/>
-        </w:rPr>
-        <w:t xml:space="preserve"> </w:t>
-      </w:r>
-      <w:r>
-        <w:rPr/>
-        <w:t>–</w:t>
-      </w:r>
-      <w:r>
-        <w:rPr>
-          <w:spacing w:val="-11"/>
-        </w:rPr>
-        <w:t xml:space="preserve"> </w:t>
-      </w:r>
-      <w:r>
-        <w:rPr/>
-        <w:t>June</w:t>
-      </w:r>
-      <w:r>
-        <w:rPr>
-          <w:spacing w:val="-11"/>
-        </w:rPr>
-        <w:t xml:space="preserve"> </w:t>
-      </w:r>
-      <w:r>
-        <w:rPr/>
-        <w:t xml:space="preserve">2018 </w:t>
-      </w:r>
-      <w:r>
-        <w:rPr>
-          <w:i/>
-        </w:rPr>
-        <w:t>Field Service Representative</w:t>
-        <w:tab/>
-      </w:r>
-      <w:r>
-        <w:rPr/>
-        <w:t>October</w:t>
-      </w:r>
-      <w:r>
-        <w:rPr>
-          <w:spacing w:val="-10"/>
-        </w:rPr>
-        <w:t xml:space="preserve"> </w:t>
-      </w:r>
-      <w:r>
-        <w:rPr/>
-        <w:t>2014</w:t>
-      </w:r>
-      <w:r>
-        <w:rPr>
-          <w:spacing w:val="-12"/>
-        </w:rPr>
-        <w:t xml:space="preserve"> </w:t>
-      </w:r>
-      <w:r>
-        <w:rPr/>
-        <w:t>&amp;</w:t>
-      </w:r>
-      <w:r>
-        <w:rPr>
-          <w:spacing w:val="-11"/>
-        </w:rPr>
-        <w:t xml:space="preserve"> </w:t>
-      </w:r>
-      <w:r>
-        <w:rPr/>
-        <w:t>June</w:t>
-      </w:r>
-      <w:r>
-        <w:rPr>
-          <w:spacing w:val="-10"/>
-        </w:rPr>
-        <w:t xml:space="preserve"> </w:t>
-      </w:r>
-      <w:r>
-        <w:rPr/>
-        <w:t xml:space="preserve">2014 </w:t>
-      </w:r>
-    </w:p>
-    <w:p>
-      <w:pPr>
-        <w:pStyle w:val="Normal"/>
-        <w:tabs>
-          <w:tab w:val="clear" w:pos="720"/>
-          <w:tab w:val="left" w:pos="7091" w:leader="none"/>
-          <w:tab w:val="left" w:pos="7471" w:leader="none"/>
-          <w:tab w:val="left" w:pos="7621" w:leader="none"/>
-        </w:tabs>
-        <w:spacing w:lineRule="auto" w:line="348" w:before="119" w:after="0"/>
-        <w:ind w:left="111" w:right="108" w:hanging="0"/>
-        <w:jc w:val="both"/>
+        <w:jc w:val="left"/>
         <w:rPr/>
       </w:pPr>
       <w:r>
@@ -3369,11 +3911,11 @@
         <w:pStyle w:val="Normal"/>
         <w:tabs>
           <w:tab w:val="clear" w:pos="720"/>
-          <w:tab w:val="left" w:pos="7993" w:leader="none"/>
+          <w:tab w:val="left" w:pos="7939" w:leader="none"/>
         </w:tabs>
         <w:spacing w:lineRule="exact" w:line="268"/>
-        <w:ind w:left="111" w:hanging="0"/>
-        <w:jc w:val="both"/>
+        <w:ind w:left="111" w:right="0" w:hanging="0"/>
+        <w:jc w:val="left"/>
         <w:rPr/>
       </w:pPr>
       <w:r>
@@ -3452,7 +3994,7 @@
     <w:pPr>
       <w:pStyle w:val="TextBody"/>
       <w:spacing w:lineRule="auto" w:line="12"/>
-      <w:ind w:left="0" w:hanging="0"/>
+      <w:ind w:left="0" w:right="0" w:hanging="0"/>
       <w:rPr>
         <w:sz w:val="20"/>
       </w:rPr>
@@ -3466,7 +4008,7 @@
       <mc:AlternateContent>
         <mc:Choice Requires="wps">
           <w:drawing>
-            <wp:anchor behindDoc="1" distT="0" distB="0" distL="114300" distR="114300" simplePos="0" locked="0" layoutInCell="0" allowOverlap="1" relativeHeight="3">
+            <wp:anchor behindDoc="1" distT="0" distB="0" distL="114300" distR="114300" simplePos="0" locked="0" layoutInCell="0" allowOverlap="1" relativeHeight="2">
               <wp:simplePos x="0" y="0"/>
               <wp:positionH relativeFrom="page">
                 <wp:posOffset>6217920</wp:posOffset>
@@ -3493,6 +4035,11 @@
                           <a:alpha val="0"/>
                         </a:srgbClr>
                       </a:solidFill>
+                      <a:ln w="635">
+                        <a:solidFill>
+                          <a:srgbClr val="000000"/>
+                        </a:solidFill>
+                      </a:ln>
                     </wps:spPr>
                     <wps:txbx>
                       <w:txbxContent>
@@ -3500,7 +4047,7 @@
                           <w:pPr>
                             <w:pStyle w:val="TextBody"/>
                             <w:spacing w:lineRule="exact" w:line="244"/>
-                            <w:ind w:left="20" w:hanging="0"/>
+                            <w:ind w:left="20" w:right="0" w:hanging="0"/>
                             <w:rPr/>
                           </w:pPr>
                           <w:r>
@@ -3587,14 +4134,14 @@
         </mc:Choice>
         <mc:Fallback>
           <w:pict>
-            <v:rect stroked="f" strokeweight="0pt" style="position:absolute;rotation:-0;width:51.1pt;height:13pt;mso-wrap-distance-left:9pt;mso-wrap-distance-right:9pt;mso-wrap-distance-top:0pt;mso-wrap-distance-bottom:0pt;margin-top:743.55pt;mso-position-vertical-relative:page;margin-left:489.6pt;mso-position-horizontal-relative:page">
+            <v:rect strokecolor="#000000" strokeweight="0pt" style="position:absolute;rotation:-0;width:51.1pt;height:13pt;mso-wrap-distance-left:9pt;mso-wrap-distance-right:9pt;mso-wrap-distance-top:0pt;mso-wrap-distance-bottom:0pt;margin-top:743.55pt;mso-position-vertical-relative:page;margin-left:489.6pt;mso-position-horizontal-relative:page">
               <v:textbox inset="0in,0in,0in,0in">
                 <w:txbxContent>
                   <w:p>
                     <w:pPr>
                       <w:pStyle w:val="TextBody"/>
                       <w:spacing w:lineRule="exact" w:line="244"/>
-                      <w:ind w:left="20" w:hanging="0"/>
+                      <w:ind w:left="20" w:right="0" w:hanging="0"/>
                       <w:rPr/>
                     </w:pPr>
                     <w:r>
@@ -3684,6 +4231,126 @@
 <w:numbering xmlns:w="http://schemas.openxmlformats.org/wordprocessingml/2006/main" xmlns:o="urn:schemas-microsoft-com:office:office" xmlns:r="http://schemas.openxmlformats.org/officeDocument/2006/relationships" xmlns:v="urn:schemas-microsoft-com:vml" xmlns:mc="http://schemas.openxmlformats.org/markup-compatibility/2006" xmlns:w14="http://schemas.microsoft.com/office/word/2010/wordml" mc:Ignorable="w14">
   <w:abstractNum w:abstractNumId="1">
     <w:lvl w:ilvl="0">
+      <w:start w:val="1"/>
+      <w:numFmt w:val="none"/>
+      <w:suff w:val="nothing"/>
+      <w:lvlText w:val="%1"/>
+      <w:lvlJc w:val="left"/>
+      <w:pPr>
+        <w:tabs>
+          <w:tab w:val="num" w:pos="0"/>
+        </w:tabs>
+        <w:ind w:left="0" w:hanging="0"/>
+      </w:pPr>
+    </w:lvl>
+    <w:lvl w:ilvl="1">
+      <w:start w:val="1"/>
+      <w:numFmt w:val="none"/>
+      <w:suff w:val="nothing"/>
+      <w:lvlText w:val="%2"/>
+      <w:lvlJc w:val="left"/>
+      <w:pPr>
+        <w:tabs>
+          <w:tab w:val="num" w:pos="0"/>
+        </w:tabs>
+        <w:ind w:left="0" w:hanging="0"/>
+      </w:pPr>
+    </w:lvl>
+    <w:lvl w:ilvl="2">
+      <w:start w:val="1"/>
+      <w:numFmt w:val="none"/>
+      <w:suff w:val="nothing"/>
+      <w:lvlText w:val="%3"/>
+      <w:lvlJc w:val="left"/>
+      <w:pPr>
+        <w:tabs>
+          <w:tab w:val="num" w:pos="0"/>
+        </w:tabs>
+        <w:ind w:left="0" w:hanging="0"/>
+      </w:pPr>
+    </w:lvl>
+    <w:lvl w:ilvl="3">
+      <w:start w:val="1"/>
+      <w:numFmt w:val="none"/>
+      <w:suff w:val="nothing"/>
+      <w:lvlText w:val="%4"/>
+      <w:lvlJc w:val="left"/>
+      <w:pPr>
+        <w:tabs>
+          <w:tab w:val="num" w:pos="0"/>
+        </w:tabs>
+        <w:ind w:left="0" w:hanging="0"/>
+      </w:pPr>
+    </w:lvl>
+    <w:lvl w:ilvl="4">
+      <w:start w:val="1"/>
+      <w:numFmt w:val="none"/>
+      <w:suff w:val="nothing"/>
+      <w:lvlText w:val="%5"/>
+      <w:lvlJc w:val="left"/>
+      <w:pPr>
+        <w:tabs>
+          <w:tab w:val="num" w:pos="0"/>
+        </w:tabs>
+        <w:ind w:left="0" w:hanging="0"/>
+      </w:pPr>
+    </w:lvl>
+    <w:lvl w:ilvl="5">
+      <w:start w:val="1"/>
+      <w:numFmt w:val="none"/>
+      <w:suff w:val="nothing"/>
+      <w:lvlText w:val="%6"/>
+      <w:lvlJc w:val="left"/>
+      <w:pPr>
+        <w:tabs>
+          <w:tab w:val="num" w:pos="0"/>
+        </w:tabs>
+        <w:ind w:left="0" w:hanging="0"/>
+      </w:pPr>
+    </w:lvl>
+    <w:lvl w:ilvl="6">
+      <w:start w:val="1"/>
+      <w:numFmt w:val="none"/>
+      <w:suff w:val="nothing"/>
+      <w:lvlText w:val="%7"/>
+      <w:lvlJc w:val="left"/>
+      <w:pPr>
+        <w:tabs>
+          <w:tab w:val="num" w:pos="0"/>
+        </w:tabs>
+        <w:ind w:left="0" w:hanging="0"/>
+      </w:pPr>
+    </w:lvl>
+    <w:lvl w:ilvl="7">
+      <w:start w:val="1"/>
+      <w:numFmt w:val="none"/>
+      <w:suff w:val="nothing"/>
+      <w:lvlText w:val="%8"/>
+      <w:lvlJc w:val="left"/>
+      <w:pPr>
+        <w:tabs>
+          <w:tab w:val="num" w:pos="0"/>
+        </w:tabs>
+        <w:ind w:left="0" w:hanging="0"/>
+      </w:pPr>
+    </w:lvl>
+    <w:lvl w:ilvl="8">
+      <w:start w:val="1"/>
+      <w:numFmt w:val="none"/>
+      <w:suff w:val="nothing"/>
+      <w:lvlText w:val="%9"/>
+      <w:lvlJc w:val="left"/>
+      <w:pPr>
+        <w:tabs>
+          <w:tab w:val="num" w:pos="0"/>
+        </w:tabs>
+        <w:ind w:left="0" w:hanging="0"/>
+      </w:pPr>
+    </w:lvl>
+  </w:abstractNum>
+  <w:abstractNum w:abstractNumId="2">
+    <w:lvl w:ilvl="0">
+      <w:start w:val="1"/>
       <w:numFmt w:val="bullet"/>
       <w:lvlText w:val="•"/>
       <w:lvlJc w:val="left"/>
@@ -3706,7 +4373,7 @@
       </w:rPr>
     </w:lvl>
     <w:lvl w:ilvl="1">
-      <w:start w:val="0"/>
+      <w:start w:val="1"/>
       <w:numFmt w:val="bullet"/>
       <w:lvlText w:val="•"/>
       <w:lvlJc w:val="left"/>
@@ -3729,7 +4396,7 @@
       </w:rPr>
     </w:lvl>
     <w:lvl w:ilvl="2">
-      <w:start w:val="0"/>
+      <w:start w:val="1"/>
       <w:numFmt w:val="bullet"/>
       <w:lvlText w:val="•"/>
       <w:lvlJc w:val="left"/>
@@ -3752,7 +4419,7 @@
       </w:rPr>
     </w:lvl>
     <w:lvl w:ilvl="3">
-      <w:start w:val="0"/>
+      <w:start w:val="1"/>
       <w:numFmt w:val="bullet"/>
       <w:lvlText w:val=""/>
       <w:lvlJc w:val="left"/>
@@ -3768,7 +4435,7 @@
       </w:rPr>
     </w:lvl>
     <w:lvl w:ilvl="4">
-      <w:start w:val="0"/>
+      <w:start w:val="1"/>
       <w:numFmt w:val="bullet"/>
       <w:lvlText w:val=""/>
       <w:lvlJc w:val="left"/>
@@ -3784,7 +4451,7 @@
       </w:rPr>
     </w:lvl>
     <w:lvl w:ilvl="5">
-      <w:start w:val="0"/>
+      <w:start w:val="1"/>
       <w:numFmt w:val="bullet"/>
       <w:lvlText w:val=""/>
       <w:lvlJc w:val="left"/>
@@ -3800,7 +4467,7 @@
       </w:rPr>
     </w:lvl>
     <w:lvl w:ilvl="6">
-      <w:start w:val="0"/>
+      <w:start w:val="1"/>
       <w:numFmt w:val="bullet"/>
       <w:lvlText w:val=""/>
       <w:lvlJc w:val="left"/>
@@ -3816,7 +4483,7 @@
       </w:rPr>
     </w:lvl>
     <w:lvl w:ilvl="7">
-      <w:start w:val="0"/>
+      <w:start w:val="1"/>
       <w:numFmt w:val="bullet"/>
       <w:lvlText w:val=""/>
       <w:lvlJc w:val="left"/>
@@ -3832,7 +4499,7 @@
       </w:rPr>
     </w:lvl>
     <w:lvl w:ilvl="8">
-      <w:start w:val="0"/>
+      <w:start w:val="1"/>
       <w:numFmt w:val="bullet"/>
       <w:lvlText w:val=""/>
       <w:lvlJc w:val="left"/>
@@ -3846,125 +4513,6 @@
         <w:rFonts w:ascii="Symbol" w:hAnsi="Symbol" w:cs="Symbol" w:hint="default"/>
         <w:lang w:val="en-US" w:eastAsia="en-US" w:bidi="ar-SA"/>
       </w:rPr>
-    </w:lvl>
-  </w:abstractNum>
-  <w:abstractNum w:abstractNumId="2">
-    <w:lvl w:ilvl="0">
-      <w:start w:val="1"/>
-      <w:numFmt w:val="none"/>
-      <w:suff w:val="nothing"/>
-      <w:lvlText w:val=""/>
-      <w:lvlJc w:val="left"/>
-      <w:pPr>
-        <w:tabs>
-          <w:tab w:val="num" w:pos="0"/>
-        </w:tabs>
-        <w:ind w:left="0" w:hanging="0"/>
-      </w:pPr>
-    </w:lvl>
-    <w:lvl w:ilvl="1">
-      <w:start w:val="1"/>
-      <w:numFmt w:val="none"/>
-      <w:suff w:val="nothing"/>
-      <w:lvlText w:val=""/>
-      <w:lvlJc w:val="left"/>
-      <w:pPr>
-        <w:tabs>
-          <w:tab w:val="num" w:pos="0"/>
-        </w:tabs>
-        <w:ind w:left="0" w:hanging="0"/>
-      </w:pPr>
-    </w:lvl>
-    <w:lvl w:ilvl="2">
-      <w:start w:val="1"/>
-      <w:numFmt w:val="none"/>
-      <w:suff w:val="nothing"/>
-      <w:lvlText w:val=""/>
-      <w:lvlJc w:val="left"/>
-      <w:pPr>
-        <w:tabs>
-          <w:tab w:val="num" w:pos="0"/>
-        </w:tabs>
-        <w:ind w:left="0" w:hanging="0"/>
-      </w:pPr>
-    </w:lvl>
-    <w:lvl w:ilvl="3">
-      <w:start w:val="1"/>
-      <w:numFmt w:val="none"/>
-      <w:suff w:val="nothing"/>
-      <w:lvlText w:val=""/>
-      <w:lvlJc w:val="left"/>
-      <w:pPr>
-        <w:tabs>
-          <w:tab w:val="num" w:pos="0"/>
-        </w:tabs>
-        <w:ind w:left="0" w:hanging="0"/>
-      </w:pPr>
-    </w:lvl>
-    <w:lvl w:ilvl="4">
-      <w:start w:val="1"/>
-      <w:numFmt w:val="none"/>
-      <w:suff w:val="nothing"/>
-      <w:lvlText w:val=""/>
-      <w:lvlJc w:val="left"/>
-      <w:pPr>
-        <w:tabs>
-          <w:tab w:val="num" w:pos="0"/>
-        </w:tabs>
-        <w:ind w:left="0" w:hanging="0"/>
-      </w:pPr>
-    </w:lvl>
-    <w:lvl w:ilvl="5">
-      <w:start w:val="1"/>
-      <w:numFmt w:val="none"/>
-      <w:suff w:val="nothing"/>
-      <w:lvlText w:val=""/>
-      <w:lvlJc w:val="left"/>
-      <w:pPr>
-        <w:tabs>
-          <w:tab w:val="num" w:pos="0"/>
-        </w:tabs>
-        <w:ind w:left="0" w:hanging="0"/>
-      </w:pPr>
-    </w:lvl>
-    <w:lvl w:ilvl="6">
-      <w:start w:val="1"/>
-      <w:numFmt w:val="none"/>
-      <w:suff w:val="nothing"/>
-      <w:lvlText w:val=""/>
-      <w:lvlJc w:val="left"/>
-      <w:pPr>
-        <w:tabs>
-          <w:tab w:val="num" w:pos="0"/>
-        </w:tabs>
-        <w:ind w:left="0" w:hanging="0"/>
-      </w:pPr>
-    </w:lvl>
-    <w:lvl w:ilvl="7">
-      <w:start w:val="1"/>
-      <w:numFmt w:val="none"/>
-      <w:suff w:val="nothing"/>
-      <w:lvlText w:val=""/>
-      <w:lvlJc w:val="left"/>
-      <w:pPr>
-        <w:tabs>
-          <w:tab w:val="num" w:pos="0"/>
-        </w:tabs>
-        <w:ind w:left="0" w:hanging="0"/>
-      </w:pPr>
-    </w:lvl>
-    <w:lvl w:ilvl="8">
-      <w:start w:val="1"/>
-      <w:numFmt w:val="none"/>
-      <w:suff w:val="nothing"/>
-      <w:lvlText w:val=""/>
-      <w:lvlJc w:val="left"/>
-      <w:pPr>
-        <w:tabs>
-          <w:tab w:val="num" w:pos="0"/>
-        </w:tabs>
-        <w:ind w:left="0" w:hanging="0"/>
-      </w:pPr>
     </w:lvl>
   </w:abstractNum>
   <w:num w:numId="1">
@@ -3981,7 +4529,7 @@
   <w:docDefaults>
     <w:rPrDefault>
       <w:rPr>
-        <w:rFonts w:ascii="Calibri" w:hAnsi="Calibri" w:eastAsia="Calibri" w:cs="" w:asciiTheme="minorHAnsi" w:cstheme="minorBidi" w:eastAsiaTheme="minorHAnsi" w:hAnsiTheme="minorHAnsi"/>
+        <w:rFonts w:ascii="Calibri" w:hAnsi="Calibri" w:eastAsia="Calibri" w:cs="Lohit Devanagari"/>
         <w:sz w:val="22"/>
         <w:szCs w:val="22"/>
         <w:lang w:val="en-US" w:eastAsia="en-US" w:bidi="ar-SA"/>
@@ -3993,395 +4541,20 @@
       </w:pPr>
     </w:pPrDefault>
   </w:docDefaults>
-  <w:latentStyles w:defLockedState="0" w:defUIPriority="99" w:defSemiHidden="0" w:defUnhideWhenUsed="0" w:defQFormat="0" w:count="376">
-    <w:lsdException w:name="Normal" w:uiPriority="0" w:qFormat="1"/>
-    <w:lsdException w:name="heading 1" w:uiPriority="9" w:qFormat="1"/>
-    <w:lsdException w:name="heading 2" w:uiPriority="9" w:semiHidden="1" w:unhideWhenUsed="1" w:qFormat="1"/>
-    <w:lsdException w:name="heading 3" w:uiPriority="9" w:semiHidden="1" w:unhideWhenUsed="1" w:qFormat="1"/>
-    <w:lsdException w:name="heading 4" w:uiPriority="9" w:semiHidden="1" w:unhideWhenUsed="1" w:qFormat="1"/>
-    <w:lsdException w:name="heading 5" w:uiPriority="9" w:semiHidden="1" w:unhideWhenUsed="1" w:qFormat="1"/>
-    <w:lsdException w:name="heading 6" w:uiPriority="9" w:semiHidden="1" w:unhideWhenUsed="1" w:qFormat="1"/>
-    <w:lsdException w:name="heading 7" w:uiPriority="9" w:semiHidden="1" w:unhideWhenUsed="1" w:qFormat="1"/>
-    <w:lsdException w:name="heading 8" w:uiPriority="9" w:semiHidden="1" w:unhideWhenUsed="1" w:qFormat="1"/>
-    <w:lsdException w:name="heading 9" w:uiPriority="9" w:semiHidden="1" w:unhideWhenUsed="1" w:qFormat="1"/>
-    <w:lsdException w:name="index 1" w:semiHidden="1" w:unhideWhenUsed="1"/>
-    <w:lsdException w:name="index 2" w:semiHidden="1" w:unhideWhenUsed="1"/>
-    <w:lsdException w:name="index 3" w:semiHidden="1" w:unhideWhenUsed="1"/>
-    <w:lsdException w:name="index 4" w:semiHidden="1" w:unhideWhenUsed="1"/>
-    <w:lsdException w:name="index 5" w:semiHidden="1" w:unhideWhenUsed="1"/>
-    <w:lsdException w:name="index 6" w:semiHidden="1" w:unhideWhenUsed="1"/>
-    <w:lsdException w:name="index 7" w:semiHidden="1" w:unhideWhenUsed="1"/>
-    <w:lsdException w:name="index 8" w:semiHidden="1" w:unhideWhenUsed="1"/>
-    <w:lsdException w:name="index 9" w:semiHidden="1" w:unhideWhenUsed="1"/>
-    <w:lsdException w:name="toc 1" w:uiPriority="39" w:semiHidden="1" w:unhideWhenUsed="1"/>
-    <w:lsdException w:name="toc 2" w:uiPriority="39" w:semiHidden="1" w:unhideWhenUsed="1"/>
-    <w:lsdException w:name="toc 3" w:uiPriority="39" w:semiHidden="1" w:unhideWhenUsed="1"/>
-    <w:lsdException w:name="toc 4" w:uiPriority="39" w:semiHidden="1" w:unhideWhenUsed="1"/>
-    <w:lsdException w:name="toc 5" w:uiPriority="39" w:semiHidden="1" w:unhideWhenUsed="1"/>
-    <w:lsdException w:name="toc 6" w:uiPriority="39" w:semiHidden="1" w:unhideWhenUsed="1"/>
-    <w:lsdException w:name="toc 7" w:uiPriority="39" w:semiHidden="1" w:unhideWhenUsed="1"/>
-    <w:lsdException w:name="toc 8" w:uiPriority="39" w:semiHidden="1" w:unhideWhenUsed="1"/>
-    <w:lsdException w:name="toc 9" w:uiPriority="39" w:semiHidden="1" w:unhideWhenUsed="1"/>
-    <w:lsdException w:name="Normal Indent" w:semiHidden="1" w:unhideWhenUsed="1"/>
-    <w:lsdException w:name="footnote text" w:semiHidden="1" w:unhideWhenUsed="1"/>
-    <w:lsdException w:name="annotation text" w:semiHidden="1" w:unhideWhenUsed="1"/>
-    <w:lsdException w:name="header" w:semiHidden="1" w:unhideWhenUsed="1"/>
-    <w:lsdException w:name="footer" w:semiHidden="1" w:unhideWhenUsed="1"/>
-    <w:lsdException w:name="index heading" w:semiHidden="1" w:unhideWhenUsed="1"/>
-    <w:lsdException w:name="caption" w:uiPriority="35" w:semiHidden="1" w:unhideWhenUsed="1" w:qFormat="1"/>
-    <w:lsdException w:name="table of figures" w:semiHidden="1" w:unhideWhenUsed="1"/>
-    <w:lsdException w:name="envelope address" w:semiHidden="1" w:unhideWhenUsed="1"/>
-    <w:lsdException w:name="envelope return" w:semiHidden="1" w:unhideWhenUsed="1"/>
-    <w:lsdException w:name="footnote reference" w:semiHidden="1" w:unhideWhenUsed="1"/>
-    <w:lsdException w:name="annotation reference" w:semiHidden="1" w:unhideWhenUsed="1"/>
-    <w:lsdException w:name="line number" w:semiHidden="1" w:unhideWhenUsed="1"/>
-    <w:lsdException w:name="page number" w:semiHidden="1" w:unhideWhenUsed="1"/>
-    <w:lsdException w:name="endnote reference" w:semiHidden="1" w:unhideWhenUsed="1"/>
-    <w:lsdException w:name="endnote text" w:semiHidden="1" w:unhideWhenUsed="1"/>
-    <w:lsdException w:name="table of authorities" w:semiHidden="1" w:unhideWhenUsed="1"/>
-    <w:lsdException w:name="macro" w:semiHidden="1" w:unhideWhenUsed="1"/>
-    <w:lsdException w:name="toa heading" w:semiHidden="1" w:unhideWhenUsed="1"/>
-    <w:lsdException w:name="List" w:semiHidden="1" w:unhideWhenUsed="1"/>
-    <w:lsdException w:name="List Bullet" w:semiHidden="1" w:unhideWhenUsed="1"/>
-    <w:lsdException w:name="List Number" w:semiHidden="1" w:unhideWhenUsed="1"/>
-    <w:lsdException w:name="List 2" w:semiHidden="1" w:unhideWhenUsed="1"/>
-    <w:lsdException w:name="List 3" w:semiHidden="1" w:unhideWhenUsed="1"/>
-    <w:lsdException w:name="List 4" w:semiHidden="1" w:unhideWhenUsed="1"/>
-    <w:lsdException w:name="List 5" w:semiHidden="1" w:unhideWhenUsed="1"/>
-    <w:lsdException w:name="List Bullet 2" w:semiHidden="1" w:unhideWhenUsed="1"/>
-    <w:lsdException w:name="List Bullet 3" w:semiHidden="1" w:unhideWhenUsed="1"/>
-    <w:lsdException w:name="List Bullet 4" w:semiHidden="1" w:unhideWhenUsed="1"/>
-    <w:lsdException w:name="List Bullet 5" w:semiHidden="1" w:unhideWhenUsed="1"/>
-    <w:lsdException w:name="List Number 2" w:semiHidden="1" w:unhideWhenUsed="1"/>
-    <w:lsdException w:name="List Number 3" w:semiHidden="1" w:unhideWhenUsed="1"/>
-    <w:lsdException w:name="List Number 4" w:semiHidden="1" w:unhideWhenUsed="1"/>
-    <w:lsdException w:name="List Number 5" w:semiHidden="1" w:unhideWhenUsed="1"/>
-    <w:lsdException w:name="Title" w:uiPriority="10" w:qFormat="1"/>
-    <w:lsdException w:name="Closing" w:semiHidden="1" w:unhideWhenUsed="1"/>
-    <w:lsdException w:name="Signature" w:semiHidden="1" w:unhideWhenUsed="1"/>
-    <w:lsdException w:name="Default Paragraph Font" w:uiPriority="1" w:semiHidden="1" w:unhideWhenUsed="1"/>
-    <w:lsdException w:name="Body Text" w:semiHidden="1" w:unhideWhenUsed="1"/>
-    <w:lsdException w:name="Body Text Indent" w:semiHidden="1" w:unhideWhenUsed="1"/>
-    <w:lsdException w:name="List Continue" w:semiHidden="1" w:unhideWhenUsed="1"/>
-    <w:lsdException w:name="List Continue 2" w:semiHidden="1" w:unhideWhenUsed="1"/>
-    <w:lsdException w:name="List Continue 3" w:semiHidden="1" w:unhideWhenUsed="1"/>
-    <w:lsdException w:name="List Continue 4" w:semiHidden="1" w:unhideWhenUsed="1"/>
-    <w:lsdException w:name="List Continue 5" w:semiHidden="1" w:unhideWhenUsed="1"/>
-    <w:lsdException w:name="Message Header" w:semiHidden="1" w:unhideWhenUsed="1"/>
-    <w:lsdException w:name="Subtitle" w:uiPriority="11" w:qFormat="1"/>
-    <w:lsdException w:name="Salutation" w:semiHidden="1" w:unhideWhenUsed="1"/>
-    <w:lsdException w:name="Date" w:semiHidden="1" w:unhideWhenUsed="1"/>
-    <w:lsdException w:name="Body Text First Indent" w:semiHidden="1" w:unhideWhenUsed="1"/>
-    <w:lsdException w:name="Body Text First Indent 2" w:semiHidden="1" w:unhideWhenUsed="1"/>
-    <w:lsdException w:name="Note Heading" w:semiHidden="1" w:unhideWhenUsed="1"/>
-    <w:lsdException w:name="Body Text 2" w:semiHidden="1" w:unhideWhenUsed="1"/>
-    <w:lsdException w:name="Body Text 3" w:semiHidden="1" w:unhideWhenUsed="1"/>
-    <w:lsdException w:name="Body Text Indent 2" w:semiHidden="1" w:unhideWhenUsed="1"/>
-    <w:lsdException w:name="Body Text Indent 3" w:semiHidden="1" w:unhideWhenUsed="1"/>
-    <w:lsdException w:name="Block Text" w:semiHidden="1" w:unhideWhenUsed="1"/>
-    <w:lsdException w:name="Hyperlink" w:semiHidden="1" w:unhideWhenUsed="1"/>
-    <w:lsdException w:name="FollowedHyperlink" w:semiHidden="1" w:unhideWhenUsed="1"/>
-    <w:lsdException w:name="Strong" w:uiPriority="22" w:qFormat="1"/>
-    <w:lsdException w:name="Emphasis" w:uiPriority="20" w:qFormat="1"/>
-    <w:lsdException w:name="Document Map" w:semiHidden="1" w:unhideWhenUsed="1"/>
-    <w:lsdException w:name="Plain Text" w:semiHidden="1" w:unhideWhenUsed="1"/>
-    <w:lsdException w:name="E-mail Signature" w:semiHidden="1" w:unhideWhenUsed="1"/>
-    <w:lsdException w:name="HTML Top of Form" w:semiHidden="1" w:unhideWhenUsed="1"/>
-    <w:lsdException w:name="HTML Bottom of Form" w:semiHidden="1" w:unhideWhenUsed="1"/>
-    <w:lsdException w:name="Normal (Web)" w:semiHidden="1" w:unhideWhenUsed="1"/>
-    <w:lsdException w:name="HTML Acronym" w:semiHidden="1" w:unhideWhenUsed="1"/>
-    <w:lsdException w:name="HTML Address" w:semiHidden="1" w:unhideWhenUsed="1"/>
-    <w:lsdException w:name="HTML Cite" w:semiHidden="1" w:unhideWhenUsed="1"/>
-    <w:lsdException w:name="HTML Code" w:semiHidden="1" w:unhideWhenUsed="1"/>
-    <w:lsdException w:name="HTML Definition" w:semiHidden="1" w:unhideWhenUsed="1"/>
-    <w:lsdException w:name="HTML Keyboard" w:semiHidden="1" w:unhideWhenUsed="1"/>
-    <w:lsdException w:name="HTML Preformatted" w:semiHidden="1" w:unhideWhenUsed="1"/>
-    <w:lsdException w:name="HTML Sample" w:semiHidden="1" w:unhideWhenUsed="1"/>
-    <w:lsdException w:name="HTML Typewriter" w:semiHidden="1" w:unhideWhenUsed="1"/>
-    <w:lsdException w:name="HTML Variable" w:semiHidden="1" w:unhideWhenUsed="1"/>
-    <w:lsdException w:name="Normal Table" w:semiHidden="1" w:unhideWhenUsed="1"/>
-    <w:lsdException w:name="annotation subject" w:semiHidden="1" w:unhideWhenUsed="1"/>
-    <w:lsdException w:name="No List" w:semiHidden="1" w:unhideWhenUsed="1"/>
-    <w:lsdException w:name="Outline List 1" w:semiHidden="1" w:unhideWhenUsed="1"/>
-    <w:lsdException w:name="Outline List 2" w:semiHidden="1" w:unhideWhenUsed="1"/>
-    <w:lsdException w:name="Outline List 3" w:semiHidden="1" w:unhideWhenUsed="1"/>
-    <w:lsdException w:name="Table Simple 1" w:semiHidden="1" w:unhideWhenUsed="1"/>
-    <w:lsdException w:name="Table Simple 2" w:semiHidden="1" w:unhideWhenUsed="1"/>
-    <w:lsdException w:name="Table Simple 3" w:semiHidden="1" w:unhideWhenUsed="1"/>
-    <w:lsdException w:name="Table Classic 1" w:semiHidden="1" w:unhideWhenUsed="1"/>
-    <w:lsdException w:name="Table Classic 2" w:semiHidden="1" w:unhideWhenUsed="1"/>
-    <w:lsdException w:name="Table Classic 3" w:semiHidden="1" w:unhideWhenUsed="1"/>
-    <w:lsdException w:name="Table Classic 4" w:semiHidden="1" w:unhideWhenUsed="1"/>
-    <w:lsdException w:name="Table Colorful 1" w:semiHidden="1" w:unhideWhenUsed="1"/>
-    <w:lsdException w:name="Table Colorful 2" w:semiHidden="1" w:unhideWhenUsed="1"/>
-    <w:lsdException w:name="Table Colorful 3" w:semiHidden="1" w:unhideWhenUsed="1"/>
-    <w:lsdException w:name="Table Columns 1" w:semiHidden="1" w:unhideWhenUsed="1"/>
-    <w:lsdException w:name="Table Columns 2" w:semiHidden="1" w:unhideWhenUsed="1"/>
-    <w:lsdException w:name="Table Columns 3" w:semiHidden="1" w:unhideWhenUsed="1"/>
-    <w:lsdException w:name="Table Columns 4" w:semiHidden="1" w:unhideWhenUsed="1"/>
-    <w:lsdException w:name="Table Columns 5" w:semiHidden="1" w:unhideWhenUsed="1"/>
-    <w:lsdException w:name="Table Grid 1" w:semiHidden="1" w:unhideWhenUsed="1"/>
-    <w:lsdException w:name="Table Grid 2" w:semiHidden="1" w:unhideWhenUsed="1"/>
-    <w:lsdException w:name="Table Grid 3" w:semiHidden="1" w:unhideWhenUsed="1"/>
-    <w:lsdException w:name="Table Grid 4" w:semiHidden="1" w:unhideWhenUsed="1"/>
-    <w:lsdException w:name="Table Grid 5" w:semiHidden="1" w:unhideWhenUsed="1"/>
-    <w:lsdException w:name="Table Grid 6" w:semiHidden="1" w:unhideWhenUsed="1"/>
-    <w:lsdException w:name="Table Grid 7" w:semiHidden="1" w:unhideWhenUsed="1"/>
-    <w:lsdException w:name="Table Grid 8" w:semiHidden="1" w:unhideWhenUsed="1"/>
-    <w:lsdException w:name="Table List 1" w:semiHidden="1" w:unhideWhenUsed="1"/>
-    <w:lsdException w:name="Table List 2" w:semiHidden="1" w:unhideWhenUsed="1"/>
-    <w:lsdException w:name="Table List 3" w:semiHidden="1" w:unhideWhenUsed="1"/>
-    <w:lsdException w:name="Table List 4" w:semiHidden="1" w:unhideWhenUsed="1"/>
-    <w:lsdException w:name="Table List 5" w:semiHidden="1" w:unhideWhenUsed="1"/>
-    <w:lsdException w:name="Table List 6" w:semiHidden="1" w:unhideWhenUsed="1"/>
-    <w:lsdException w:name="Table List 7" w:semiHidden="1" w:unhideWhenUsed="1"/>
-    <w:lsdException w:name="Table List 8" w:semiHidden="1" w:unhideWhenUsed="1"/>
-    <w:lsdException w:name="Table 3D effects 1" w:semiHidden="1" w:unhideWhenUsed="1"/>
-    <w:lsdException w:name="Table 3D effects 2" w:semiHidden="1" w:unhideWhenUsed="1"/>
-    <w:lsdException w:name="Table 3D effects 3" w:semiHidden="1" w:unhideWhenUsed="1"/>
-    <w:lsdException w:name="Table Contemporary" w:semiHidden="1" w:unhideWhenUsed="1"/>
-    <w:lsdException w:name="Table Elegant" w:semiHidden="1" w:unhideWhenUsed="1"/>
-    <w:lsdException w:name="Table Professional" w:semiHidden="1" w:unhideWhenUsed="1"/>
-    <w:lsdException w:name="Table Subtle 1" w:semiHidden="1" w:unhideWhenUsed="1"/>
-    <w:lsdException w:name="Table Subtle 2" w:semiHidden="1" w:unhideWhenUsed="1"/>
-    <w:lsdException w:name="Table Web 1" w:semiHidden="1" w:unhideWhenUsed="1"/>
-    <w:lsdException w:name="Table Web 2" w:semiHidden="1" w:unhideWhenUsed="1"/>
-    <w:lsdException w:name="Table Web 3" w:semiHidden="1" w:unhideWhenUsed="1"/>
-    <w:lsdException w:name="Balloon Text" w:semiHidden="1" w:unhideWhenUsed="1"/>
-    <w:lsdException w:name="Table Grid" w:uiPriority="39"/>
-    <w:lsdException w:name="Table Theme" w:semiHidden="1" w:unhideWhenUsed="1"/>
-    <w:lsdException w:name="Placeholder Text" w:semiHidden="1"/>
-    <w:lsdException w:name="No Spacing" w:uiPriority="1" w:qFormat="1"/>
-    <w:lsdException w:name="Light Shading" w:uiPriority="60"/>
-    <w:lsdException w:name="Light List" w:uiPriority="61"/>
-    <w:lsdException w:name="Light Grid" w:uiPriority="62"/>
-    <w:lsdException w:name="Medium Shading 1" w:uiPriority="63"/>
-    <w:lsdException w:name="Medium Shading 2" w:uiPriority="64"/>
-    <w:lsdException w:name="Medium List 1" w:uiPriority="65"/>
-    <w:lsdException w:name="Medium List 2" w:uiPriority="66"/>
-    <w:lsdException w:name="Medium Grid 1" w:uiPriority="67"/>
-    <w:lsdException w:name="Medium Grid 2" w:uiPriority="68"/>
-    <w:lsdException w:name="Medium Grid 3" w:uiPriority="69"/>
-    <w:lsdException w:name="Dark List" w:uiPriority="70"/>
-    <w:lsdException w:name="Colorful Shading" w:uiPriority="71"/>
-    <w:lsdException w:name="Colorful List" w:uiPriority="72"/>
-    <w:lsdException w:name="Colorful Grid" w:uiPriority="73"/>
-    <w:lsdException w:name="Light Shading Accent 1" w:uiPriority="60"/>
-    <w:lsdException w:name="Light List Accent 1" w:uiPriority="61"/>
-    <w:lsdException w:name="Light Grid Accent 1" w:uiPriority="62"/>
-    <w:lsdException w:name="Medium Shading 1 Accent 1" w:uiPriority="63"/>
-    <w:lsdException w:name="Medium Shading 2 Accent 1" w:uiPriority="64"/>
-    <w:lsdException w:name="Medium List 1 Accent 1" w:uiPriority="65"/>
-    <w:lsdException w:name="Revision" w:semiHidden="1"/>
-    <w:lsdException w:name="List Paragraph" w:uiPriority="34" w:qFormat="1"/>
-    <w:lsdException w:name="Quote" w:uiPriority="29" w:qFormat="1"/>
-    <w:lsdException w:name="Intense Quote" w:uiPriority="30" w:qFormat="1"/>
-    <w:lsdException w:name="Medium List 2 Accent 1" w:uiPriority="66"/>
-    <w:lsdException w:name="Medium Grid 1 Accent 1" w:uiPriority="67"/>
-    <w:lsdException w:name="Medium Grid 2 Accent 1" w:uiPriority="68"/>
-    <w:lsdException w:name="Medium Grid 3 Accent 1" w:uiPriority="69"/>
-    <w:lsdException w:name="Dark List Accent 1" w:uiPriority="70"/>
-    <w:lsdException w:name="Colorful Shading Accent 1" w:uiPriority="71"/>
-    <w:lsdException w:name="Colorful List Accent 1" w:uiPriority="72"/>
-    <w:lsdException w:name="Colorful Grid Accent 1" w:uiPriority="73"/>
-    <w:lsdException w:name="Light Shading Accent 2" w:uiPriority="60"/>
-    <w:lsdException w:name="Light List Accent 2" w:uiPriority="61"/>
-    <w:lsdException w:name="Light Grid Accent 2" w:uiPriority="62"/>
-    <w:lsdException w:name="Medium Shading 1 Accent 2" w:uiPriority="63"/>
-    <w:lsdException w:name="Medium Shading 2 Accent 2" w:uiPriority="64"/>
-    <w:lsdException w:name="Medium List 1 Accent 2" w:uiPriority="65"/>
-    <w:lsdException w:name="Medium List 2 Accent 2" w:uiPriority="66"/>
-    <w:lsdException w:name="Medium Grid 1 Accent 2" w:uiPriority="67"/>
-    <w:lsdException w:name="Medium Grid 2 Accent 2" w:uiPriority="68"/>
-    <w:lsdException w:name="Medium Grid 3 Accent 2" w:uiPriority="69"/>
-    <w:lsdException w:name="Dark List Accent 2" w:uiPriority="70"/>
-    <w:lsdException w:name="Colorful Shading Accent 2" w:uiPriority="71"/>
-    <w:lsdException w:name="Colorful List Accent 2" w:uiPriority="72"/>
-    <w:lsdException w:name="Colorful Grid Accent 2" w:uiPriority="73"/>
-    <w:lsdException w:name="Light Shading Accent 3" w:uiPriority="60"/>
-    <w:lsdException w:name="Light List Accent 3" w:uiPriority="61"/>
-    <w:lsdException w:name="Light Grid Accent 3" w:uiPriority="62"/>
-    <w:lsdException w:name="Medium Shading 1 Accent 3" w:uiPriority="63"/>
-    <w:lsdException w:name="Medium Shading 2 Accent 3" w:uiPriority="64"/>
-    <w:lsdException w:name="Medium List 1 Accent 3" w:uiPriority="65"/>
-    <w:lsdException w:name="Medium List 2 Accent 3" w:uiPriority="66"/>
-    <w:lsdException w:name="Medium Grid 1 Accent 3" w:uiPriority="67"/>
-    <w:lsdException w:name="Medium Grid 2 Accent 3" w:uiPriority="68"/>
-    <w:lsdException w:name="Medium Grid 3 Accent 3" w:uiPriority="69"/>
-    <w:lsdException w:name="Dark List Accent 3" w:uiPriority="70"/>
-    <w:lsdException w:name="Colorful Shading Accent 3" w:uiPriority="71"/>
-    <w:lsdException w:name="Colorful List Accent 3" w:uiPriority="72"/>
-    <w:lsdException w:name="Colorful Grid Accent 3" w:uiPriority="73"/>
-    <w:lsdException w:name="Light Shading Accent 4" w:uiPriority="60"/>
-    <w:lsdException w:name="Light List Accent 4" w:uiPriority="61"/>
-    <w:lsdException w:name="Light Grid Accent 4" w:uiPriority="62"/>
-    <w:lsdException w:name="Medium Shading 1 Accent 4" w:uiPriority="63"/>
-    <w:lsdException w:name="Medium Shading 2 Accent 4" w:uiPriority="64"/>
-    <w:lsdException w:name="Medium List 1 Accent 4" w:uiPriority="65"/>
-    <w:lsdException w:name="Medium List 2 Accent 4" w:uiPriority="66"/>
-    <w:lsdException w:name="Medium Grid 1 Accent 4" w:uiPriority="67"/>
-    <w:lsdException w:name="Medium Grid 2 Accent 4" w:uiPriority="68"/>
-    <w:lsdException w:name="Medium Grid 3 Accent 4" w:uiPriority="69"/>
-    <w:lsdException w:name="Dark List Accent 4" w:uiPriority="70"/>
-    <w:lsdException w:name="Colorful Shading Accent 4" w:uiPriority="71"/>
-    <w:lsdException w:name="Colorful List Accent 4" w:uiPriority="72"/>
-    <w:lsdException w:name="Colorful Grid Accent 4" w:uiPriority="73"/>
-    <w:lsdException w:name="Light Shading Accent 5" w:uiPriority="60"/>
-    <w:lsdException w:name="Light List Accent 5" w:uiPriority="61"/>
-    <w:lsdException w:name="Light Grid Accent 5" w:uiPriority="62"/>
-    <w:lsdException w:name="Medium Shading 1 Accent 5" w:uiPriority="63"/>
-    <w:lsdException w:name="Medium Shading 2 Accent 5" w:uiPriority="64"/>
-    <w:lsdException w:name="Medium List 1 Accent 5" w:uiPriority="65"/>
-    <w:lsdException w:name="Medium List 2 Accent 5" w:uiPriority="66"/>
-    <w:lsdException w:name="Medium Grid 1 Accent 5" w:uiPriority="67"/>
-    <w:lsdException w:name="Medium Grid 2 Accent 5" w:uiPriority="68"/>
-    <w:lsdException w:name="Medium Grid 3 Accent 5" w:uiPriority="69"/>
-    <w:lsdException w:name="Dark List Accent 5" w:uiPriority="70"/>
-    <w:lsdException w:name="Colorful Shading Accent 5" w:uiPriority="71"/>
-    <w:lsdException w:name="Colorful List Accent 5" w:uiPriority="72"/>
-    <w:lsdException w:name="Colorful Grid Accent 5" w:uiPriority="73"/>
-    <w:lsdException w:name="Light Shading Accent 6" w:uiPriority="60"/>
-    <w:lsdException w:name="Light List Accent 6" w:uiPriority="61"/>
-    <w:lsdException w:name="Light Grid Accent 6" w:uiPriority="62"/>
-    <w:lsdException w:name="Medium Shading 1 Accent 6" w:uiPriority="63"/>
-    <w:lsdException w:name="Medium Shading 2 Accent 6" w:uiPriority="64"/>
-    <w:lsdException w:name="Medium List 1 Accent 6" w:uiPriority="65"/>
-    <w:lsdException w:name="Medium List 2 Accent 6" w:uiPriority="66"/>
-    <w:lsdException w:name="Medium Grid 1 Accent 6" w:uiPriority="67"/>
-    <w:lsdException w:name="Medium Grid 2 Accent 6" w:uiPriority="68"/>
-    <w:lsdException w:name="Medium Grid 3 Accent 6" w:uiPriority="69"/>
-    <w:lsdException w:name="Dark List Accent 6" w:uiPriority="70"/>
-    <w:lsdException w:name="Colorful Shading Accent 6" w:uiPriority="71"/>
-    <w:lsdException w:name="Colorful List Accent 6" w:uiPriority="72"/>
-    <w:lsdException w:name="Colorful Grid Accent 6" w:uiPriority="73"/>
-    <w:lsdException w:name="Subtle Emphasis" w:uiPriority="19" w:qFormat="1"/>
-    <w:lsdException w:name="Intense Emphasis" w:uiPriority="21" w:qFormat="1"/>
-    <w:lsdException w:name="Subtle Reference" w:uiPriority="31" w:qFormat="1"/>
-    <w:lsdException w:name="Intense Reference" w:uiPriority="32" w:qFormat="1"/>
-    <w:lsdException w:name="Book Title" w:uiPriority="33" w:qFormat="1"/>
-    <w:lsdException w:name="Bibliography" w:uiPriority="37" w:semiHidden="1" w:unhideWhenUsed="1"/>
-    <w:lsdException w:name="TOC Heading" w:uiPriority="39" w:semiHidden="1" w:unhideWhenUsed="1" w:qFormat="1"/>
-    <w:lsdException w:name="Plain Table 1" w:uiPriority="41"/>
-    <w:lsdException w:name="Plain Table 2" w:uiPriority="42"/>
-    <w:lsdException w:name="Plain Table 3" w:uiPriority="43"/>
-    <w:lsdException w:name="Plain Table 4" w:uiPriority="44"/>
-    <w:lsdException w:name="Plain Table 5" w:uiPriority="45"/>
-    <w:lsdException w:name="Grid Table Light" w:uiPriority="40"/>
-    <w:lsdException w:name="Grid Table 1 Light" w:uiPriority="46"/>
-    <w:lsdException w:name="Grid Table 2" w:uiPriority="47"/>
-    <w:lsdException w:name="Grid Table 3" w:uiPriority="48"/>
-    <w:lsdException w:name="Grid Table 4" w:uiPriority="49"/>
-    <w:lsdException w:name="Grid Table 5 Dark" w:uiPriority="50"/>
-    <w:lsdException w:name="Grid Table 6 Colorful" w:uiPriority="51"/>
-    <w:lsdException w:name="Grid Table 7 Colorful" w:uiPriority="52"/>
-    <w:lsdException w:name="Grid Table 1 Light Accent 1" w:uiPriority="46"/>
-    <w:lsdException w:name="Grid Table 2 Accent 1" w:uiPriority="47"/>
-    <w:lsdException w:name="Grid Table 3 Accent 1" w:uiPriority="48"/>
-    <w:lsdException w:name="Grid Table 4 Accent 1" w:uiPriority="49"/>
-    <w:lsdException w:name="Grid Table 5 Dark Accent 1" w:uiPriority="50"/>
-    <w:lsdException w:name="Grid Table 6 Colorful Accent 1" w:uiPriority="51"/>
-    <w:lsdException w:name="Grid Table 7 Colorful Accent 1" w:uiPriority="52"/>
-    <w:lsdException w:name="Grid Table 1 Light Accent 2" w:uiPriority="46"/>
-    <w:lsdException w:name="Grid Table 2 Accent 2" w:uiPriority="47"/>
-    <w:lsdException w:name="Grid Table 3 Accent 2" w:uiPriority="48"/>
-    <w:lsdException w:name="Grid Table 4 Accent 2" w:uiPriority="49"/>
-    <w:lsdException w:name="Grid Table 5 Dark Accent 2" w:uiPriority="50"/>
-    <w:lsdException w:name="Grid Table 6 Colorful Accent 2" w:uiPriority="51"/>
-    <w:lsdException w:name="Grid Table 7 Colorful Accent 2" w:uiPriority="52"/>
-    <w:lsdException w:name="Grid Table 1 Light Accent 3" w:uiPriority="46"/>
-    <w:lsdException w:name="Grid Table 2 Accent 3" w:uiPriority="47"/>
-    <w:lsdException w:name="Grid Table 3 Accent 3" w:uiPriority="48"/>
-    <w:lsdException w:name="Grid Table 4 Accent 3" w:uiPriority="49"/>
-    <w:lsdException w:name="Grid Table 5 Dark Accent 3" w:uiPriority="50"/>
-    <w:lsdException w:name="Grid Table 6 Colorful Accent 3" w:uiPriority="51"/>
-    <w:lsdException w:name="Grid Table 7 Colorful Accent 3" w:uiPriority="52"/>
-    <w:lsdException w:name="Grid Table 1 Light Accent 4" w:uiPriority="46"/>
-    <w:lsdException w:name="Grid Table 2 Accent 4" w:uiPriority="47"/>
-    <w:lsdException w:name="Grid Table 3 Accent 4" w:uiPriority="48"/>
-    <w:lsdException w:name="Grid Table 4 Accent 4" w:uiPriority="49"/>
-    <w:lsdException w:name="Grid Table 5 Dark Accent 4" w:uiPriority="50"/>
-    <w:lsdException w:name="Grid Table 6 Colorful Accent 4" w:uiPriority="51"/>
-    <w:lsdException w:name="Grid Table 7 Colorful Accent 4" w:uiPriority="52"/>
-    <w:lsdException w:name="Grid Table 1 Light Accent 5" w:uiPriority="46"/>
-    <w:lsdException w:name="Grid Table 2 Accent 5" w:uiPriority="47"/>
-    <w:lsdException w:name="Grid Table 3 Accent 5" w:uiPriority="48"/>
-    <w:lsdException w:name="Grid Table 4 Accent 5" w:uiPriority="49"/>
-    <w:lsdException w:name="Grid Table 5 Dark Accent 5" w:uiPriority="50"/>
-    <w:lsdException w:name="Grid Table 6 Colorful Accent 5" w:uiPriority="51"/>
-    <w:lsdException w:name="Grid Table 7 Colorful Accent 5" w:uiPriority="52"/>
-    <w:lsdException w:name="Grid Table 1 Light Accent 6" w:uiPriority="46"/>
-    <w:lsdException w:name="Grid Table 2 Accent 6" w:uiPriority="47"/>
-    <w:lsdException w:name="Grid Table 3 Accent 6" w:uiPriority="48"/>
-    <w:lsdException w:name="Grid Table 4 Accent 6" w:uiPriority="49"/>
-    <w:lsdException w:name="Grid Table 5 Dark Accent 6" w:uiPriority="50"/>
-    <w:lsdException w:name="Grid Table 6 Colorful Accent 6" w:uiPriority="51"/>
-    <w:lsdException w:name="Grid Table 7 Colorful Accent 6" w:uiPriority="52"/>
-    <w:lsdException w:name="List Table 1 Light" w:uiPriority="46"/>
-    <w:lsdException w:name="List Table 2" w:uiPriority="47"/>
-    <w:lsdException w:name="List Table 3" w:uiPriority="48"/>
-    <w:lsdException w:name="List Table 4" w:uiPriority="49"/>
-    <w:lsdException w:name="List Table 5 Dark" w:uiPriority="50"/>
-    <w:lsdException w:name="List Table 6 Colorful" w:uiPriority="51"/>
-    <w:lsdException w:name="List Table 7 Colorful" w:uiPriority="52"/>
-    <w:lsdException w:name="List Table 1 Light Accent 1" w:uiPriority="46"/>
-    <w:lsdException w:name="List Table 2 Accent 1" w:uiPriority="47"/>
-    <w:lsdException w:name="List Table 3 Accent 1" w:uiPriority="48"/>
-    <w:lsdException w:name="List Table 4 Accent 1" w:uiPriority="49"/>
-    <w:lsdException w:name="List Table 5 Dark Accent 1" w:uiPriority="50"/>
-    <w:lsdException w:name="List Table 6 Colorful Accent 1" w:uiPriority="51"/>
-    <w:lsdException w:name="List Table 7 Colorful Accent 1" w:uiPriority="52"/>
-    <w:lsdException w:name="List Table 1 Light Accent 2" w:uiPriority="46"/>
-    <w:lsdException w:name="List Table 2 Accent 2" w:uiPriority="47"/>
-    <w:lsdException w:name="List Table 3 Accent 2" w:uiPriority="48"/>
-    <w:lsdException w:name="List Table 4 Accent 2" w:uiPriority="49"/>
-    <w:lsdException w:name="List Table 5 Dark Accent 2" w:uiPriority="50"/>
-    <w:lsdException w:name="List Table 6 Colorful Accent 2" w:uiPriority="51"/>
-    <w:lsdException w:name="List Table 7 Colorful Accent 2" w:uiPriority="52"/>
-    <w:lsdException w:name="List Table 1 Light Accent 3" w:uiPriority="46"/>
-    <w:lsdException w:name="List Table 2 Accent 3" w:uiPriority="47"/>
-    <w:lsdException w:name="List Table 3 Accent 3" w:uiPriority="48"/>
-    <w:lsdException w:name="List Table 4 Accent 3" w:uiPriority="49"/>
-    <w:lsdException w:name="List Table 5 Dark Accent 3" w:uiPriority="50"/>
-    <w:lsdException w:name="List Table 6 Colorful Accent 3" w:uiPriority="51"/>
-    <w:lsdException w:name="List Table 7 Colorful Accent 3" w:uiPriority="52"/>
-    <w:lsdException w:name="List Table 1 Light Accent 4" w:uiPriority="46"/>
-    <w:lsdException w:name="List Table 2 Accent 4" w:uiPriority="47"/>
-    <w:lsdException w:name="List Table 3 Accent 4" w:uiPriority="48"/>
-    <w:lsdException w:name="List Table 4 Accent 4" w:uiPriority="49"/>
-    <w:lsdException w:name="List Table 5 Dark Accent 4" w:uiPriority="50"/>
-    <w:lsdException w:name="List Table 6 Colorful Accent 4" w:uiPriority="51"/>
-    <w:lsdException w:name="List Table 7 Colorful Accent 4" w:uiPriority="52"/>
-    <w:lsdException w:name="List Table 1 Light Accent 5" w:uiPriority="46"/>
-    <w:lsdException w:name="List Table 2 Accent 5" w:uiPriority="47"/>
-    <w:lsdException w:name="List Table 3 Accent 5" w:uiPriority="48"/>
-    <w:lsdException w:name="List Table 4 Accent 5" w:uiPriority="49"/>
-    <w:lsdException w:name="List Table 5 Dark Accent 5" w:uiPriority="50"/>
-    <w:lsdException w:name="List Table 6 Colorful Accent 5" w:uiPriority="51"/>
-    <w:lsdException w:name="List Table 7 Colorful Accent 5" w:uiPriority="52"/>
-    <w:lsdException w:name="List Table 1 Light Accent 6" w:uiPriority="46"/>
-    <w:lsdException w:name="List Table 2 Accent 6" w:uiPriority="47"/>
-    <w:lsdException w:name="List Table 3 Accent 6" w:uiPriority="48"/>
-    <w:lsdException w:name="List Table 4 Accent 6" w:uiPriority="49"/>
-    <w:lsdException w:name="List Table 5 Dark Accent 6" w:uiPriority="50"/>
-    <w:lsdException w:name="List Table 6 Colorful Accent 6" w:uiPriority="51"/>
-    <w:lsdException w:name="List Table 7 Colorful Accent 6" w:uiPriority="52"/>
-    <w:lsdException w:name="Mention" w:semiHidden="1" w:unhideWhenUsed="1"/>
-    <w:lsdException w:name="Smart Hyperlink" w:semiHidden="1" w:unhideWhenUsed="1"/>
-    <w:lsdException w:name="Hashtag" w:semiHidden="1" w:unhideWhenUsed="1"/>
-    <w:lsdException w:name="Unresolved Mention" w:semiHidden="1" w:unhideWhenUsed="1"/>
-    <w:lsdException w:name="Smart Link" w:semiHidden="1" w:unhideWhenUsed="1"/>
-  </w:latentStyles>
-  <w:style w:type="paragraph" w:styleId="Normal" w:default="1">
+  <w:style w:type="paragraph" w:styleId="Normal">
     <w:name w:val="Normal"/>
     <w:qFormat/>
     <w:pPr>
       <w:widowControl w:val="false"/>
+      <w:kinsoku w:val="true"/>
+      <w:overflowPunct w:val="true"/>
+      <w:autoSpaceDE w:val="true"/>
       <w:bidi w:val="0"/>
       <w:spacing w:before="0" w:after="0"/>
       <w:jc w:val="left"/>
     </w:pPr>
     <w:rPr>
-      <w:rFonts w:ascii="Calibri" w:hAnsi="Calibri" w:eastAsia="Calibri" w:cs="Calibri" w:asciiTheme="minorHAnsi" w:eastAsiaTheme="minorHAnsi" w:hAnsiTheme="minorHAnsi"/>
+      <w:rFonts w:ascii="Calibri" w:hAnsi="Calibri" w:eastAsia="Calibri" w:cs="Calibri"/>
       <w:color w:val="auto"/>
       <w:kern w:val="0"/>
       <w:sz w:val="22"/>
@@ -4392,11 +4565,14 @@
   <w:style w:type="paragraph" w:styleId="Heading1">
     <w:name w:val="Heading 1"/>
     <w:basedOn w:val="Normal"/>
-    <w:uiPriority w:val="9"/>
     <w:qFormat/>
     <w:pPr>
+      <w:numPr>
+        <w:ilvl w:val="0"/>
+        <w:numId w:val="0"/>
+      </w:numPr>
       <w:spacing w:before="122" w:after="0"/>
-      <w:ind w:left="111" w:hanging="0"/>
+      <w:ind w:left="111" w:right="0" w:hanging="0"/>
       <w:outlineLvl w:val="0"/>
     </w:pPr>
     <w:rPr>
@@ -4404,11 +4580,29 @@
       <w:bCs/>
     </w:rPr>
   </w:style>
-  <w:style w:type="character" w:styleId="DefaultParagraphFont" w:default="1">
+  <w:style w:type="paragraph" w:styleId="Heading4">
+    <w:name w:val="Heading 4"/>
+    <w:basedOn w:val="Heading"/>
+    <w:next w:val="TextBody"/>
+    <w:qFormat/>
+    <w:pPr>
+      <w:numPr>
+        <w:ilvl w:val="0"/>
+        <w:numId w:val="0"/>
+      </w:numPr>
+      <w:spacing w:before="120" w:after="120"/>
+      <w:outlineLvl w:val="3"/>
+    </w:pPr>
+    <w:rPr>
+      <w:rFonts w:ascii="Liberation Serif" w:hAnsi="Liberation Serif" w:eastAsia="DejaVu Sans" w:cs="DejaVu Sans"/>
+      <w:b/>
+      <w:bCs/>
+      <w:sz w:val="24"/>
+      <w:szCs w:val="24"/>
+    </w:rPr>
+  </w:style>
+  <w:style w:type="character" w:styleId="DefaultParagraphFont">
     <w:name w:val="Default Paragraph Font"/>
-    <w:uiPriority w:val="1"/>
-    <w:semiHidden/>
-    <w:unhideWhenUsed/>
     <w:qFormat/>
     <w:rPr/>
   </w:style>
@@ -4438,10 +4632,8 @@
   <w:style w:type="paragraph" w:styleId="TextBody">
     <w:name w:val="Body Text"/>
     <w:basedOn w:val="Normal"/>
-    <w:uiPriority w:val="1"/>
-    <w:qFormat/>
     <w:pPr>
-      <w:ind w:left="472" w:hanging="361"/>
+      <w:ind w:left="472" w:right="0" w:hanging="361"/>
     </w:pPr>
     <w:rPr/>
   </w:style>
@@ -4484,7 +4676,6 @@
   <w:style w:type="paragraph" w:styleId="Title">
     <w:name w:val="Title"/>
     <w:basedOn w:val="Normal"/>
-    <w:uiPriority w:val="10"/>
     <w:qFormat/>
     <w:pPr>
       <w:spacing w:before="17" w:after="0"/>
@@ -4501,35 +4692,34 @@
   <w:style w:type="paragraph" w:styleId="ListParagraph">
     <w:name w:val="List Paragraph"/>
     <w:basedOn w:val="Normal"/>
-    <w:uiPriority w:val="1"/>
     <w:qFormat/>
     <w:pPr>
       <w:spacing w:lineRule="exact" w:line="268"/>
-      <w:ind w:left="472" w:hanging="361"/>
+      <w:ind w:left="472" w:right="0" w:hanging="361"/>
     </w:pPr>
     <w:rPr/>
   </w:style>
-  <w:style w:type="paragraph" w:styleId="TableParagraph" w:customStyle="1">
+  <w:style w:type="paragraph" w:styleId="TableParagraph">
     <w:name w:val="Table Paragraph"/>
     <w:basedOn w:val="Normal"/>
-    <w:uiPriority w:val="1"/>
     <w:qFormat/>
     <w:pPr/>
     <w:rPr/>
   </w:style>
   <w:style w:type="paragraph" w:styleId="NoSpacing">
     <w:name w:val="No Spacing"/>
-    <w:uiPriority w:val="1"/>
     <w:qFormat/>
-    <w:rsid w:val="00033d79"/>
     <w:pPr>
       <w:widowControl w:val="false"/>
+      <w:kinsoku w:val="true"/>
+      <w:overflowPunct w:val="true"/>
+      <w:autoSpaceDE w:val="true"/>
       <w:bidi w:val="0"/>
       <w:spacing w:before="0" w:after="0"/>
       <w:jc w:val="left"/>
     </w:pPr>
     <w:rPr>
-      <w:rFonts w:ascii="Calibri" w:hAnsi="Calibri" w:eastAsia="Calibri" w:cs="Calibri" w:asciiTheme="minorHAnsi" w:eastAsiaTheme="minorHAnsi" w:hAnsiTheme="minorHAnsi"/>
+      <w:rFonts w:ascii="Calibri" w:hAnsi="Calibri" w:eastAsia="Calibri" w:cs="Calibri"/>
       <w:color w:val="auto"/>
       <w:kern w:val="0"/>
       <w:sz w:val="22"/>
@@ -4557,309 +4747,9 @@
     <w:pPr/>
     <w:rPr/>
   </w:style>
-  <w:style w:type="numbering" w:styleId="NoList" w:default="1">
+  <w:style w:type="numbering" w:styleId="NoList">
     <w:name w:val="No List"/>
-    <w:uiPriority w:val="99"/>
-    <w:semiHidden/>
-    <w:unhideWhenUsed/>
     <w:qFormat/>
   </w:style>
-  <w:style w:type="table" w:default="1" w:styleId="TableNormal">
-    <w:name w:val="Normal Table"/>
-    <w:uiPriority w:val="99"/>
-    <w:semiHidden/>
-    <w:unhideWhenUsed/>
-    <w:tblPr>
-      <w:tblCellMar>
-        <w:top w:w="0" w:type="dxa"/>
-        <w:left w:w="108" w:type="dxa"/>
-        <w:bottom w:w="0" w:type="dxa"/>
-        <w:right w:w="108" w:type="dxa"/>
-      </w:tblCellMar>
-    </w:tblPr>
-  </w:style>
 </w:styles>
-</file>
-
-<file path=word/theme/theme1.xml><?xml version="1.0" encoding="utf-8"?>
-<a:theme xmlns:a="http://schemas.openxmlformats.org/drawingml/2006/main" name="Office Theme">
-  <a:themeElements>
-    <a:clrScheme name="Office">
-      <a:dk1>
-        <a:sysClr val="windowText" lastClr="000000"/>
-      </a:dk1>
-      <a:lt1>
-        <a:sysClr val="window" lastClr="FFFFFF"/>
-      </a:lt1>
-      <a:dk2>
-        <a:srgbClr val="1F497D"/>
-      </a:dk2>
-      <a:lt2>
-        <a:srgbClr val="EEECE1"/>
-      </a:lt2>
-      <a:accent1>
-        <a:srgbClr val="4F81BD"/>
-      </a:accent1>
-      <a:accent2>
-        <a:srgbClr val="C0504D"/>
-      </a:accent2>
-      <a:accent3>
-        <a:srgbClr val="9BBB59"/>
-      </a:accent3>
-      <a:accent4>
-        <a:srgbClr val="8064A2"/>
-      </a:accent4>
-      <a:accent5>
-        <a:srgbClr val="4BACC6"/>
-      </a:accent5>
-      <a:accent6>
-        <a:srgbClr val="F79646"/>
-      </a:accent6>
-      <a:hlink>
-        <a:srgbClr val="0000FF"/>
-      </a:hlink>
-      <a:folHlink>
-        <a:srgbClr val="800080"/>
-      </a:folHlink>
-    </a:clrScheme>
-    <a:fontScheme name="Office">
-      <a:majorFont>
-        <a:latin typeface="Cambria"/>
-        <a:ea typeface=""/>
-        <a:cs typeface=""/>
-        <a:font script="Jpan" typeface="ＭＳ ゴシック"/>
-        <a:font script="Hang" typeface="맑은 고딕"/>
-        <a:font script="Hans" typeface="宋体"/>
-        <a:font script="Hant" typeface="新細明體"/>
-        <a:font script="Arab" typeface="Times New Roman"/>
-        <a:font script="Hebr" typeface="Times New Roman"/>
-        <a:font script="Thai" typeface="Angsana New"/>
-        <a:font script="Ethi" typeface="Nyala"/>
-        <a:font script="Beng" typeface="Vrinda"/>
-        <a:font script="Gujr" typeface="Shruti"/>
-        <a:font script="Khmr" typeface="MoolBoran"/>
-        <a:font script="Knda" typeface="Tunga"/>
-        <a:font script="Guru" typeface="Raavi"/>
-        <a:font script="Cans" typeface="Euphemia"/>
-        <a:font script="Cher" typeface="Plantagenet Cherokee"/>
-        <a:font script="Yiii" typeface="Microsoft Yi Baiti"/>
-        <a:font script="Tibt" typeface="Microsoft Himalaya"/>
-        <a:font script="Thaa" typeface="MV Boli"/>
-        <a:font script="Deva" typeface="Mangal"/>
-        <a:font script="Telu" typeface="Gautami"/>
-        <a:font script="Taml" typeface="Latha"/>
-        <a:font script="Syrc" typeface="Estrangelo Edessa"/>
-        <a:font script="Orya" typeface="Kalinga"/>
-        <a:font script="Mlym" typeface="Kartika"/>
-        <a:font script="Laoo" typeface="DokChampa"/>
-        <a:font script="Sinh" typeface="Iskoola Pota"/>
-        <a:font script="Mong" typeface="Mongolian Baiti"/>
-        <a:font script="Viet" typeface="Times New Roman"/>
-        <a:font script="Uigh" typeface="Microsoft Uighur"/>
-      </a:majorFont>
-      <a:minorFont>
-        <a:latin typeface="Calibri"/>
-        <a:ea typeface=""/>
-        <a:cs typeface=""/>
-        <a:font script="Jpan" typeface="ＭＳ 明朝"/>
-        <a:font script="Hang" typeface="맑은 고딕"/>
-        <a:font script="Hans" typeface="宋体"/>
-        <a:font script="Hant" typeface="新細明體"/>
-        <a:font script="Arab" typeface="Arial"/>
-        <a:font script="Hebr" typeface="Arial"/>
-        <a:font script="Thai" typeface="Cordia New"/>
-        <a:font script="Ethi" typeface="Nyala"/>
-        <a:font script="Beng" typeface="Vrinda"/>
-        <a:font script="Gujr" typeface="Shruti"/>
-        <a:font script="Khmr" typeface="DaunPenh"/>
-        <a:font script="Knda" typeface="Tunga"/>
-        <a:font script="Guru" typeface="Raavi"/>
-        <a:font script="Cans" typeface="Euphemia"/>
-        <a:font script="Cher" typeface="Plantagenet Cherokee"/>
-        <a:font script="Yiii" typeface="Microsoft Yi Baiti"/>
-        <a:font script="Tibt" typeface="Microsoft Himalaya"/>
-        <a:font script="Thaa" typeface="MV Boli"/>
-        <a:font script="Deva" typeface="Mangal"/>
-        <a:font script="Telu" typeface="Gautami"/>
-        <a:font script="Taml" typeface="Latha"/>
-        <a:font script="Syrc" typeface="Estrangelo Edessa"/>
-        <a:font script="Orya" typeface="Kalinga"/>
-        <a:font script="Mlym" typeface="Kartika"/>
-        <a:font script="Laoo" typeface="DokChampa"/>
-        <a:font script="Sinh" typeface="Iskoola Pota"/>
-        <a:font script="Mong" typeface="Mongolian Baiti"/>
-        <a:font script="Viet" typeface="Arial"/>
-        <a:font script="Uigh" typeface="Microsoft Uighur"/>
-      </a:minorFont>
-    </a:fontScheme>
-    <a:fmtScheme name="Office">
-      <a:fillStyleLst>
-        <a:solidFill>
-          <a:schemeClr val="phClr"/>
-        </a:solidFill>
-        <a:gradFill rotWithShape="1">
-          <a:gsLst>
-            <a:gs pos="0">
-              <a:schemeClr val="phClr">
-                <a:tint val="50000"/>
-                <a:satMod val="300000"/>
-              </a:schemeClr>
-            </a:gs>
-            <a:gs pos="35000">
-              <a:schemeClr val="phClr">
-                <a:tint val="37000"/>
-                <a:satMod val="300000"/>
-              </a:schemeClr>
-            </a:gs>
-            <a:gs pos="100000">
-              <a:schemeClr val="phClr">
-                <a:tint val="15000"/>
-                <a:satMod val="350000"/>
-              </a:schemeClr>
-            </a:gs>
-          </a:gsLst>
-          <a:lin ang="16200000" scaled="1"/>
-        </a:gradFill>
-        <a:gradFill rotWithShape="1">
-          <a:gsLst>
-            <a:gs pos="0">
-              <a:schemeClr val="phClr">
-                <a:shade val="51000"/>
-                <a:satMod val="130000"/>
-              </a:schemeClr>
-            </a:gs>
-            <a:gs pos="80000">
-              <a:schemeClr val="phClr">
-                <a:shade val="93000"/>
-                <a:satMod val="130000"/>
-              </a:schemeClr>
-            </a:gs>
-            <a:gs pos="100000">
-              <a:schemeClr val="phClr">
-                <a:shade val="94000"/>
-                <a:satMod val="135000"/>
-              </a:schemeClr>
-            </a:gs>
-          </a:gsLst>
-          <a:lin ang="16200000" scaled="0"/>
-        </a:gradFill>
-      </a:fillStyleLst>
-      <a:lnStyleLst>
-        <a:ln w="9525" cap="flat" cmpd="sng" algn="ctr">
-          <a:solidFill>
-            <a:schemeClr val="phClr">
-              <a:shade val="95000"/>
-              <a:satMod val="105000"/>
-            </a:schemeClr>
-          </a:solidFill>
-          <a:prstDash val="solid"/>
-        </a:ln>
-        <a:ln w="25400" cap="flat" cmpd="sng" algn="ctr">
-          <a:solidFill>
-            <a:schemeClr val="phClr"/>
-          </a:solidFill>
-          <a:prstDash val="solid"/>
-        </a:ln>
-        <a:ln w="38100" cap="flat" cmpd="sng" algn="ctr">
-          <a:solidFill>
-            <a:schemeClr val="phClr"/>
-          </a:solidFill>
-          <a:prstDash val="solid"/>
-        </a:ln>
-      </a:lnStyleLst>
-      <a:effectStyleLst>
-        <a:effectStyle>
-          <a:effectLst>
-            <a:outerShdw blurRad="40000" dist="20000" dir="5400000" rotWithShape="0">
-              <a:srgbClr val="000000">
-                <a:alpha val="38000"/>
-              </a:srgbClr>
-            </a:outerShdw>
-          </a:effectLst>
-        </a:effectStyle>
-        <a:effectStyle>
-          <a:effectLst>
-            <a:outerShdw blurRad="40000" dist="23000" dir="5400000" rotWithShape="0">
-              <a:srgbClr val="000000">
-                <a:alpha val="35000"/>
-              </a:srgbClr>
-            </a:outerShdw>
-          </a:effectLst>
-        </a:effectStyle>
-        <a:effectStyle>
-          <a:effectLst>
-            <a:outerShdw blurRad="40000" dist="23000" dir="5400000" rotWithShape="0">
-              <a:srgbClr val="000000">
-                <a:alpha val="35000"/>
-              </a:srgbClr>
-            </a:outerShdw>
-          </a:effectLst>
-          <a:scene3d>
-            <a:camera prst="orthographicFront">
-              <a:rot lat="0" lon="0" rev="0"/>
-            </a:camera>
-            <a:lightRig rig="threePt" dir="t">
-              <a:rot lat="0" lon="0" rev="1200000"/>
-            </a:lightRig>
-          </a:scene3d>
-          <a:sp3d>
-            <a:bevelT w="63500" h="25400"/>
-          </a:sp3d>
-        </a:effectStyle>
-      </a:effectStyleLst>
-      <a:bgFillStyleLst>
-        <a:solidFill>
-          <a:schemeClr val="phClr"/>
-        </a:solidFill>
-        <a:gradFill rotWithShape="1">
-          <a:gsLst>
-            <a:gs pos="0">
-              <a:schemeClr val="phClr">
-                <a:tint val="40000"/>
-                <a:satMod val="350000"/>
-              </a:schemeClr>
-            </a:gs>
-            <a:gs pos="40000">
-              <a:schemeClr val="phClr">
-                <a:tint val="45000"/>
-                <a:shade val="99000"/>
-                <a:satMod val="350000"/>
-              </a:schemeClr>
-            </a:gs>
-            <a:gs pos="100000">
-              <a:schemeClr val="phClr">
-                <a:shade val="20000"/>
-                <a:satMod val="255000"/>
-              </a:schemeClr>
-            </a:gs>
-          </a:gsLst>
-          <a:path path="circle">
-            <a:fillToRect l="50000" t="-80000" r="50000" b="180000"/>
-          </a:path>
-        </a:gradFill>
-        <a:gradFill rotWithShape="1">
-          <a:gsLst>
-            <a:gs pos="0">
-              <a:schemeClr val="phClr">
-                <a:tint val="80000"/>
-                <a:satMod val="300000"/>
-              </a:schemeClr>
-            </a:gs>
-            <a:gs pos="100000">
-              <a:schemeClr val="phClr">
-                <a:shade val="30000"/>
-                <a:satMod val="200000"/>
-              </a:schemeClr>
-            </a:gs>
-          </a:gsLst>
-          <a:path path="circle">
-            <a:fillToRect l="50000" t="50000" r="50000" b="50000"/>
-          </a:path>
-        </a:gradFill>
-      </a:bgFillStyleLst>
-    </a:fmtScheme>
-  </a:themeElements>
-  <a:objectDefaults/>
-  <a:extraClrSchemeLst/>
-</a:theme>
 </file>
</xml_diff>